<commit_message>
Updates the program writeup
</commit_message>
<xml_diff>
--- a/program_writeup.docx
+++ b/program_writeup.docx
@@ -51,7 +51,19 @@
         <w:rPr>
           <w:sz w:val="24"/>
         </w:rPr>
-        <w:t xml:space="preserve">a single drive cpp file that handles </w:t>
+        <w:t>a single drive</w:t>
+      </w:r>
+      <w:r>
+        <w:rPr>
+          <w:sz w:val="24"/>
+        </w:rPr>
+        <w:t>r</w:t>
+      </w:r>
+      <w:r>
+        <w:rPr>
+          <w:sz w:val="24"/>
+        </w:rPr>
+        <w:t xml:space="preserve"> cpp file that handles </w:t>
       </w:r>
       <w:proofErr w:type="gramStart"/>
       <w:r>
@@ -71,7 +83,19 @@
         <w:rPr>
           <w:sz w:val="24"/>
         </w:rPr>
-        <w:t xml:space="preserve">rather handled the data loosely. </w:t>
+        <w:t xml:space="preserve">rather handled the data </w:t>
+      </w:r>
+      <w:r>
+        <w:rPr>
+          <w:sz w:val="24"/>
+        </w:rPr>
+        <w:t>as it was retrieved</w:t>
+      </w:r>
+      <w:r>
+        <w:rPr>
+          <w:sz w:val="24"/>
+        </w:rPr>
+        <w:t xml:space="preserve">. </w:t>
       </w:r>
       <w:r>
         <w:rPr>
@@ -113,7 +137,33 @@
         <w:rPr>
           <w:sz w:val="24"/>
         </w:rPr>
-        <w:t xml:space="preserve">database I create the tables if they don’t already </w:t>
+        <w:t xml:space="preserve">Experiment </w:t>
+      </w:r>
+      <w:r>
+        <w:rPr>
+          <w:sz w:val="24"/>
+        </w:rPr>
+        <w:t xml:space="preserve">database I create </w:t>
+      </w:r>
+      <w:proofErr w:type="gramStart"/>
+      <w:r>
+        <w:rPr>
+          <w:sz w:val="24"/>
+        </w:rPr>
+        <w:t>all of</w:t>
+      </w:r>
+      <w:proofErr w:type="gramEnd"/>
+      <w:r>
+        <w:rPr>
+          <w:sz w:val="24"/>
+        </w:rPr>
+        <w:t xml:space="preserve"> </w:t>
+      </w:r>
+      <w:r>
+        <w:rPr>
+          <w:sz w:val="24"/>
+        </w:rPr>
+        <w:t xml:space="preserve">the tables if they don’t already </w:t>
       </w:r>
       <w:r>
         <w:rPr>
@@ -131,7 +181,31 @@
         <w:rPr>
           <w:sz w:val="24"/>
         </w:rPr>
-        <w:t>application. From then I read in the user’s input and have a switch statement to determine what option the use</w:t>
+        <w:t>application. From the</w:t>
+      </w:r>
+      <w:r>
+        <w:rPr>
+          <w:sz w:val="24"/>
+        </w:rPr>
+        <w:t xml:space="preserve">re I prompt the user with a menu and </w:t>
+      </w:r>
+      <w:r>
+        <w:rPr>
+          <w:sz w:val="24"/>
+        </w:rPr>
+        <w:t>read in the user’s input</w:t>
+      </w:r>
+      <w:r>
+        <w:rPr>
+          <w:sz w:val="24"/>
+        </w:rPr>
+        <w:t xml:space="preserve">. I </w:t>
+      </w:r>
+      <w:r>
+        <w:rPr>
+          <w:sz w:val="24"/>
+        </w:rPr>
+        <w:t>have a switch statement to determine what option the use</w:t>
       </w:r>
       <w:r>
         <w:rPr>
@@ -143,19 +217,67 @@
         <w:rPr>
           <w:sz w:val="24"/>
         </w:rPr>
-        <w:t xml:space="preserve"> selected. I broke out each of the </w:t>
-      </w:r>
-      <w:r>
-        <w:rPr>
-          <w:sz w:val="24"/>
-        </w:rPr>
-        <w:t>tasks that the user can do into a separate function. One of the main things about my application is that when a user goes to insert a</w:t>
-      </w:r>
-      <w:r>
-        <w:rPr>
-          <w:sz w:val="24"/>
-        </w:rPr>
-        <w:t xml:space="preserve">n experiment or a run, it is all or nothing. They cannot break apart and insert just a single value into the database. </w:t>
+        <w:t xml:space="preserve"> selected. </w:t>
+      </w:r>
+      <w:r>
+        <w:rPr>
+          <w:sz w:val="24"/>
+        </w:rPr>
+        <w:t>E</w:t>
+      </w:r>
+      <w:r>
+        <w:rPr>
+          <w:sz w:val="24"/>
+        </w:rPr>
+        <w:t xml:space="preserve">ach of the </w:t>
+      </w:r>
+      <w:r>
+        <w:rPr>
+          <w:sz w:val="24"/>
+        </w:rPr>
+        <w:t>tasks that the user can do</w:t>
+      </w:r>
+      <w:r>
+        <w:rPr>
+          <w:sz w:val="24"/>
+        </w:rPr>
+        <w:t xml:space="preserve"> has been broken</w:t>
+      </w:r>
+      <w:r>
+        <w:rPr>
+          <w:sz w:val="24"/>
+        </w:rPr>
+        <w:t xml:space="preserve"> into a separate function. One of the main things about my application is that when a user goes to insert a</w:t>
+      </w:r>
+      <w:r>
+        <w:rPr>
+          <w:sz w:val="24"/>
+        </w:rPr>
+        <w:t xml:space="preserve">n experiment or a run, it is all or nothing. They cannot break </w:t>
+      </w:r>
+      <w:r>
+        <w:rPr>
+          <w:sz w:val="24"/>
+        </w:rPr>
+        <w:t xml:space="preserve">the pieces </w:t>
+      </w:r>
+      <w:r>
+        <w:rPr>
+          <w:sz w:val="24"/>
+        </w:rPr>
+        <w:t xml:space="preserve">apart and insert just a single </w:t>
+      </w:r>
+      <w:r>
+        <w:rPr>
+          <w:sz w:val="24"/>
+        </w:rPr>
+        <w:t>result or parameter</w:t>
+      </w:r>
+      <w:r>
+        <w:rPr>
+          <w:sz w:val="24"/>
+        </w:rPr>
+        <w:t xml:space="preserve"> into the database. </w:t>
       </w:r>
       <w:r>
         <w:rPr>
@@ -223,13 +345,25 @@
         <w:rPr>
           <w:sz w:val="24"/>
         </w:rPr>
-        <w:t xml:space="preserve">so it is straightforward </w:t>
-      </w:r>
-      <w:r>
-        <w:rPr>
-          <w:sz w:val="24"/>
-        </w:rPr>
-        <w:t xml:space="preserve">to </w:t>
+        <w:t xml:space="preserve">when inserting an experiment, </w:t>
+      </w:r>
+      <w:r>
+        <w:rPr>
+          <w:sz w:val="24"/>
+        </w:rPr>
+        <w:t xml:space="preserve">so </w:t>
+      </w:r>
+      <w:r>
+        <w:rPr>
+          <w:sz w:val="24"/>
+        </w:rPr>
+        <w:t>I</w:t>
+      </w:r>
+      <w:r>
+        <w:rPr>
+          <w:sz w:val="24"/>
+        </w:rPr>
+        <w:t xml:space="preserve"> </w:t>
       </w:r>
       <w:r>
         <w:rPr>
@@ -253,7 +387,13 @@
         <w:rPr>
           <w:sz w:val="24"/>
         </w:rPr>
-        <w:t>experiment meta data along with the parameters and results</w:t>
+        <w:t>the e</w:t>
+      </w:r>
+      <w:r>
+        <w:rPr>
+          <w:sz w:val="24"/>
+        </w:rPr>
+        <w:t>xperiment meta data along with the parameters and results</w:t>
       </w:r>
       <w:r>
         <w:rPr>
@@ -277,7 +417,19 @@
         <w:rPr>
           <w:sz w:val="24"/>
         </w:rPr>
-        <w:t xml:space="preserve"> it becomes more complicated. </w:t>
+        <w:t xml:space="preserve"> it becomes more complicated</w:t>
+      </w:r>
+      <w:r>
+        <w:rPr>
+          <w:sz w:val="24"/>
+        </w:rPr>
+        <w:t xml:space="preserve"> since there are quite a few more checks that need to happen</w:t>
+      </w:r>
+      <w:r>
+        <w:rPr>
+          <w:sz w:val="24"/>
+        </w:rPr>
+        <w:t xml:space="preserve">. </w:t>
       </w:r>
       <w:r>
         <w:rPr>
@@ -387,7 +539,14 @@
         <w:rPr>
           <w:sz w:val="24"/>
         </w:rPr>
-        <w:t xml:space="preserve">that it exists in the database, I query for the meta data and print it, then I query the </w:t>
+        <w:t xml:space="preserve">that it exists in the database, I query for the </w:t>
+      </w:r>
+      <w:r>
+        <w:rPr>
+          <w:sz w:val="24"/>
+        </w:rPr>
+        <w:lastRenderedPageBreak/>
+        <w:t xml:space="preserve">meta data and print it, then I query the </w:t>
       </w:r>
       <w:proofErr w:type="spellStart"/>
       <w:r>
@@ -443,14 +602,7 @@
         <w:rPr>
           <w:sz w:val="24"/>
         </w:rPr>
-        <w:t xml:space="preserve"> the meta data about the parameters and </w:t>
-      </w:r>
-      <w:r>
-        <w:rPr>
-          <w:sz w:val="24"/>
-        </w:rPr>
-        <w:lastRenderedPageBreak/>
-        <w:t xml:space="preserve">results. To look up a run it is mostly the same except </w:t>
+        <w:t xml:space="preserve"> the meta data about the parameters and results. To look up a run it is mostly the same except </w:t>
       </w:r>
       <w:r>
         <w:rPr>
@@ -470,41 +622,51 @@
         <w:rPr>
           <w:sz w:val="24"/>
         </w:rPr>
-        <w:t xml:space="preserve"> that the user provides. Then I print out a list of </w:t>
+        <w:t xml:space="preserve"> that the user provides. Then I let the user select which run they’d like to display the information about. From there printing out the meta data about the run, run parameters, and run results </w:t>
+      </w:r>
+      <w:r>
+        <w:rPr>
+          <w:sz w:val="24"/>
+        </w:rPr>
+        <w:t xml:space="preserve">is </w:t>
       </w:r>
       <w:proofErr w:type="gramStart"/>
       <w:r>
         <w:rPr>
           <w:sz w:val="24"/>
         </w:rPr>
-        <w:t>all of</w:t>
+        <w:t>similar to</w:t>
       </w:r>
       <w:proofErr w:type="gramEnd"/>
       <w:r>
         <w:rPr>
           <w:sz w:val="24"/>
         </w:rPr>
-        <w:t xml:space="preserve"> the runs with an index and let the user select which run they’d like to display the information about. From there it is </w:t>
-      </w:r>
-      <w:proofErr w:type="gramStart"/>
-      <w:r>
-        <w:rPr>
-          <w:sz w:val="24"/>
-        </w:rPr>
-        <w:t>similar to</w:t>
-      </w:r>
-      <w:proofErr w:type="gramEnd"/>
-      <w:r>
-        <w:rPr>
-          <w:sz w:val="24"/>
-        </w:rPr>
-        <w:t xml:space="preserve"> printing out the meta data about the run, run parameters, and run results as it was for the experiment </w:t>
-      </w:r>
-      <w:r>
-        <w:rPr>
-          <w:sz w:val="24"/>
-        </w:rPr>
-        <w:t>information. For the experiment report it is nearly the same as fetching data about the experiment except I open an html file a</w:t>
+        <w:t xml:space="preserve"> </w:t>
+      </w:r>
+      <w:r>
+        <w:rPr>
+          <w:sz w:val="24"/>
+        </w:rPr>
+        <w:t>printing the</w:t>
+      </w:r>
+      <w:r>
+        <w:rPr>
+          <w:sz w:val="24"/>
+        </w:rPr>
+        <w:t xml:space="preserve"> experiment </w:t>
+      </w:r>
+      <w:r>
+        <w:rPr>
+          <w:sz w:val="24"/>
+        </w:rPr>
+        <w:t>meta data</w:t>
+      </w:r>
+      <w:r>
+        <w:rPr>
+          <w:sz w:val="24"/>
+        </w:rPr>
+        <w:t>. For the experiment report it is nearly the same as fetching data about the experiment except I open an html file a</w:t>
       </w:r>
       <w:r>
         <w:rPr>
@@ -516,7 +678,31 @@
         <w:rPr>
           <w:sz w:val="24"/>
         </w:rPr>
-        <w:t xml:space="preserve">parameters for the experiment they provide that may be aggregated, int or float. Once they’ve selected the parameter I ask for a min and max date and then print the </w:t>
+        <w:t>parameters for the experiment they provide</w:t>
+      </w:r>
+      <w:r>
+        <w:rPr>
+          <w:sz w:val="24"/>
+        </w:rPr>
+        <w:t>d</w:t>
+      </w:r>
+      <w:r>
+        <w:rPr>
+          <w:sz w:val="24"/>
+        </w:rPr>
+        <w:t xml:space="preserve"> that may be aggregated,</w:t>
+      </w:r>
+      <w:r>
+        <w:rPr>
+          <w:sz w:val="24"/>
+        </w:rPr>
+        <w:t xml:space="preserve"> which are any that are an</w:t>
+      </w:r>
+      <w:r>
+        <w:rPr>
+          <w:sz w:val="24"/>
+        </w:rPr>
+        <w:t xml:space="preserve"> int or float. Once they’ve selected the parameter I ask for a min and max date and then print the </w:t>
       </w:r>
       <w:r>
         <w:rPr>
@@ -528,6 +714,12 @@
         <w:rPr>
           <w:sz w:val="24"/>
         </w:rPr>
+        <w:t xml:space="preserve">I make sure the user doesn’t enter the same date for the start and end date. </w:t>
+      </w:r>
+      <w:r>
+        <w:rPr>
+          <w:sz w:val="24"/>
+        </w:rPr>
         <w:t xml:space="preserve">Lastly for </w:t>
       </w:r>
       <w:r>
@@ -566,30 +758,54 @@
         <w:rPr>
           <w:sz w:val="24"/>
         </w:rPr>
-        <w:t xml:space="preserve"> query to retrieve the results of each experiment with those values, by joining the Experiment and </w:t>
-      </w:r>
-      <w:proofErr w:type="spellStart"/>
-      <w:r>
-        <w:rPr>
-          <w:sz w:val="24"/>
-        </w:rPr>
-        <w:t>ParameterType</w:t>
-      </w:r>
-      <w:proofErr w:type="spellEnd"/>
-      <w:r>
-        <w:rPr>
-          <w:sz w:val="24"/>
-        </w:rPr>
-        <w:t xml:space="preserve"> table</w:t>
-      </w:r>
-      <w:r>
-        <w:rPr>
-          <w:sz w:val="24"/>
-        </w:rPr>
-        <w:t>.</w:t>
+        <w:t xml:space="preserve"> query to retrieve the </w:t>
+      </w:r>
+      <w:r>
+        <w:rPr>
+          <w:sz w:val="24"/>
+        </w:rPr>
+        <w:t>meta data</w:t>
+      </w:r>
+      <w:r>
+        <w:rPr>
+          <w:sz w:val="24"/>
+        </w:rPr>
+        <w:t xml:space="preserve"> of each experiment with th</w:t>
+      </w:r>
+      <w:r>
+        <w:rPr>
+          <w:sz w:val="24"/>
+        </w:rPr>
+        <w:t>at parameter</w:t>
       </w:r>
       <w:bookmarkStart w:id="0" w:name="_GoBack"/>
       <w:bookmarkEnd w:id="0"/>
+      <w:r>
+        <w:rPr>
+          <w:sz w:val="24"/>
+        </w:rPr>
+        <w:t xml:space="preserve">, by joining the Experiment and </w:t>
+      </w:r>
+      <w:proofErr w:type="spellStart"/>
+      <w:r>
+        <w:rPr>
+          <w:sz w:val="24"/>
+        </w:rPr>
+        <w:t>ParameterType</w:t>
+      </w:r>
+      <w:proofErr w:type="spellEnd"/>
+      <w:r>
+        <w:rPr>
+          <w:sz w:val="24"/>
+        </w:rPr>
+        <w:t xml:space="preserve"> table</w:t>
+      </w:r>
+      <w:r>
+        <w:rPr>
+          <w:sz w:val="24"/>
+        </w:rPr>
+        <w:t>.</w:t>
+      </w:r>
     </w:p>
     <w:sectPr>
       <w:pgSz w:w="12240" w:h="15840"/>

</xml_diff>

<commit_message>
Makes sure the tense of the writeup is consistent
</commit_message>
<xml_diff>
--- a/program_writeup.docx
+++ b/program_writeup.docx
@@ -25,7 +25,18 @@
           <w:sz w:val="24"/>
         </w:rPr>
         <w:tab/>
-        <w:t xml:space="preserve">My program files are </w:t>
+      </w:r>
+      <w:r>
+        <w:rPr>
+          <w:sz w:val="24"/>
+        </w:rPr>
+        <w:t>The application’s</w:t>
+      </w:r>
+      <w:r>
+        <w:rPr>
+          <w:sz w:val="24"/>
+        </w:rPr>
+        <w:t xml:space="preserve"> program files are </w:t>
       </w:r>
       <w:proofErr w:type="gramStart"/>
       <w:r>
@@ -39,7 +50,13 @@
         <w:rPr>
           <w:sz w:val="24"/>
         </w:rPr>
-        <w:t>. I have</w:t>
+        <w:t xml:space="preserve">. </w:t>
+      </w:r>
+      <w:r>
+        <w:rPr>
+          <w:sz w:val="24"/>
+        </w:rPr>
+        <w:t>There is</w:t>
       </w:r>
       <w:r>
         <w:rPr>
@@ -83,13 +100,25 @@
         <w:rPr>
           <w:sz w:val="24"/>
         </w:rPr>
-        <w:t xml:space="preserve">rather handled the data </w:t>
-      </w:r>
-      <w:r>
-        <w:rPr>
-          <w:sz w:val="24"/>
-        </w:rPr>
-        <w:t>as it was retrieved</w:t>
+        <w:t xml:space="preserve">rather handle the data </w:t>
+      </w:r>
+      <w:r>
+        <w:rPr>
+          <w:sz w:val="24"/>
+        </w:rPr>
+        <w:t xml:space="preserve">as it </w:t>
+      </w:r>
+      <w:r>
+        <w:rPr>
+          <w:sz w:val="24"/>
+        </w:rPr>
+        <w:t>is</w:t>
+      </w:r>
+      <w:r>
+        <w:rPr>
+          <w:sz w:val="24"/>
+        </w:rPr>
+        <w:t xml:space="preserve"> retrieved</w:t>
       </w:r>
       <w:r>
         <w:rPr>
@@ -101,7 +130,43 @@
         <w:rPr>
           <w:sz w:val="24"/>
         </w:rPr>
-        <w:t xml:space="preserve">At the beginning of my program a Session object is constructed to connect to </w:t>
+        <w:t xml:space="preserve">At the beginning of </w:t>
+      </w:r>
+      <w:r>
+        <w:rPr>
+          <w:sz w:val="24"/>
+        </w:rPr>
+        <w:t>the</w:t>
+      </w:r>
+      <w:r>
+        <w:rPr>
+          <w:sz w:val="24"/>
+        </w:rPr>
+        <w:t xml:space="preserve"> </w:t>
+      </w:r>
+      <w:r>
+        <w:rPr>
+          <w:sz w:val="24"/>
+        </w:rPr>
+        <w:t>application</w:t>
+      </w:r>
+      <w:r>
+        <w:rPr>
+          <w:sz w:val="24"/>
+        </w:rPr>
+        <w:t xml:space="preserve"> a Session object is constructed </w:t>
+      </w:r>
+      <w:r>
+        <w:rPr>
+          <w:sz w:val="24"/>
+        </w:rPr>
+        <w:t xml:space="preserve">with the user details </w:t>
+      </w:r>
+      <w:r>
+        <w:rPr>
+          <w:sz w:val="24"/>
+        </w:rPr>
+        <w:t xml:space="preserve">to connect to </w:t>
       </w:r>
       <w:r>
         <w:rPr>
@@ -113,7 +178,31 @@
         <w:rPr>
           <w:sz w:val="24"/>
         </w:rPr>
-        <w:t xml:space="preserve">ySQL. From there I query the </w:t>
+        <w:t xml:space="preserve">ySQL. From there </w:t>
+      </w:r>
+      <w:r>
+        <w:rPr>
+          <w:sz w:val="24"/>
+        </w:rPr>
+        <w:t>the application</w:t>
+      </w:r>
+      <w:r>
+        <w:rPr>
+          <w:sz w:val="24"/>
+        </w:rPr>
+        <w:t xml:space="preserve"> </w:t>
+      </w:r>
+      <w:r>
+        <w:rPr>
+          <w:sz w:val="24"/>
+        </w:rPr>
+        <w:t>queries</w:t>
+      </w:r>
+      <w:r>
+        <w:rPr>
+          <w:sz w:val="24"/>
+        </w:rPr>
+        <w:t xml:space="preserve"> the </w:t>
       </w:r>
       <w:r>
         <w:rPr>
@@ -131,7 +220,31 @@
         <w:rPr>
           <w:sz w:val="24"/>
         </w:rPr>
-        <w:t xml:space="preserve"> ‘Experiment’. Once I switch to using the </w:t>
+        <w:t xml:space="preserve"> ‘Experiment’. </w:t>
+      </w:r>
+      <w:r>
+        <w:rPr>
+          <w:sz w:val="24"/>
+        </w:rPr>
+        <w:t>The application then</w:t>
+      </w:r>
+      <w:r>
+        <w:rPr>
+          <w:sz w:val="24"/>
+        </w:rPr>
+        <w:t xml:space="preserve"> </w:t>
+      </w:r>
+      <w:r>
+        <w:rPr>
+          <w:sz w:val="24"/>
+        </w:rPr>
+        <w:t>switches</w:t>
+      </w:r>
+      <w:r>
+        <w:rPr>
+          <w:sz w:val="24"/>
+        </w:rPr>
+        <w:t xml:space="preserve"> to using the </w:t>
       </w:r>
       <w:r>
         <w:rPr>
@@ -143,7 +256,31 @@
         <w:rPr>
           <w:sz w:val="24"/>
         </w:rPr>
-        <w:t xml:space="preserve">database I create </w:t>
+        <w:t>database</w:t>
+      </w:r>
+      <w:r>
+        <w:rPr>
+          <w:sz w:val="24"/>
+        </w:rPr>
+        <w:t xml:space="preserve"> and c</w:t>
+      </w:r>
+      <w:r>
+        <w:rPr>
+          <w:sz w:val="24"/>
+        </w:rPr>
+        <w:t>reate</w:t>
+      </w:r>
+      <w:r>
+        <w:rPr>
+          <w:sz w:val="24"/>
+        </w:rPr>
+        <w:t>s</w:t>
+      </w:r>
+      <w:r>
+        <w:rPr>
+          <w:sz w:val="24"/>
+        </w:rPr>
+        <w:t xml:space="preserve"> </w:t>
       </w:r>
       <w:proofErr w:type="gramStart"/>
       <w:r>
@@ -187,25 +324,79 @@
         <w:rPr>
           <w:sz w:val="24"/>
         </w:rPr>
-        <w:t xml:space="preserve">re I prompt the user with a menu and </w:t>
-      </w:r>
-      <w:r>
-        <w:rPr>
-          <w:sz w:val="24"/>
-        </w:rPr>
-        <w:t>read in the user’s input</w:t>
-      </w:r>
-      <w:r>
-        <w:rPr>
-          <w:sz w:val="24"/>
-        </w:rPr>
-        <w:t xml:space="preserve">. I </w:t>
-      </w:r>
-      <w:r>
-        <w:rPr>
-          <w:sz w:val="24"/>
-        </w:rPr>
-        <w:t>have a switch statement to determine what option the use</w:t>
+        <w:t>re the user</w:t>
+      </w:r>
+      <w:r>
+        <w:rPr>
+          <w:sz w:val="24"/>
+        </w:rPr>
+        <w:t xml:space="preserve"> is prompted</w:t>
+      </w:r>
+      <w:r>
+        <w:rPr>
+          <w:sz w:val="24"/>
+        </w:rPr>
+        <w:t xml:space="preserve"> with a menu and </w:t>
+      </w:r>
+      <w:r>
+        <w:rPr>
+          <w:sz w:val="24"/>
+        </w:rPr>
+        <w:t>the</w:t>
+      </w:r>
+      <w:r>
+        <w:rPr>
+          <w:sz w:val="24"/>
+        </w:rPr>
+        <w:t xml:space="preserve"> user’s input</w:t>
+      </w:r>
+      <w:r>
+        <w:rPr>
+          <w:sz w:val="24"/>
+        </w:rPr>
+        <w:t xml:space="preserve"> i</w:t>
+      </w:r>
+      <w:r>
+        <w:rPr>
+          <w:sz w:val="24"/>
+        </w:rPr>
+        <w:t>s</w:t>
+      </w:r>
+      <w:r>
+        <w:rPr>
+          <w:sz w:val="24"/>
+        </w:rPr>
+        <w:t xml:space="preserve"> read in</w:t>
+      </w:r>
+      <w:r>
+        <w:rPr>
+          <w:sz w:val="24"/>
+        </w:rPr>
+        <w:t xml:space="preserve">. </w:t>
+      </w:r>
+      <w:r>
+        <w:rPr>
+          <w:sz w:val="24"/>
+        </w:rPr>
+        <w:t>A</w:t>
+      </w:r>
+      <w:r>
+        <w:rPr>
+          <w:sz w:val="24"/>
+        </w:rPr>
+        <w:t xml:space="preserve"> switch statement determine</w:t>
+      </w:r>
+      <w:r>
+        <w:rPr>
+          <w:sz w:val="24"/>
+        </w:rPr>
+        <w:t>s</w:t>
+      </w:r>
+      <w:r>
+        <w:rPr>
+          <w:sz w:val="24"/>
+        </w:rPr>
+        <w:t xml:space="preserve"> what option the use</w:t>
       </w:r>
       <w:r>
         <w:rPr>
@@ -247,13 +438,73 @@
         <w:rPr>
           <w:sz w:val="24"/>
         </w:rPr>
-        <w:t xml:space="preserve"> into a separate function. One of the main things about my application is that when a user goes to insert a</w:t>
-      </w:r>
-      <w:r>
-        <w:rPr>
-          <w:sz w:val="24"/>
-        </w:rPr>
-        <w:t xml:space="preserve">n experiment or a run, it is all or nothing. They cannot break </w:t>
+        <w:t xml:space="preserve"> into a separate function. One of the </w:t>
+      </w:r>
+      <w:r>
+        <w:rPr>
+          <w:sz w:val="24"/>
+        </w:rPr>
+        <w:t>important</w:t>
+      </w:r>
+      <w:r>
+        <w:rPr>
+          <w:sz w:val="24"/>
+        </w:rPr>
+        <w:t xml:space="preserve"> </w:t>
+      </w:r>
+      <w:r>
+        <w:rPr>
+          <w:sz w:val="24"/>
+        </w:rPr>
+        <w:t>rules</w:t>
+      </w:r>
+      <w:r>
+        <w:rPr>
+          <w:sz w:val="24"/>
+        </w:rPr>
+        <w:t xml:space="preserve"> </w:t>
+      </w:r>
+      <w:r>
+        <w:rPr>
+          <w:sz w:val="24"/>
+        </w:rPr>
+        <w:t>within</w:t>
+      </w:r>
+      <w:r>
+        <w:rPr>
+          <w:sz w:val="24"/>
+        </w:rPr>
+        <w:t xml:space="preserve"> </w:t>
+      </w:r>
+      <w:r>
+        <w:rPr>
+          <w:sz w:val="24"/>
+        </w:rPr>
+        <w:t>the</w:t>
+      </w:r>
+      <w:r>
+        <w:rPr>
+          <w:sz w:val="24"/>
+        </w:rPr>
+        <w:t xml:space="preserve"> application is that when a user goes to insert a</w:t>
+      </w:r>
+      <w:r>
+        <w:rPr>
+          <w:sz w:val="24"/>
+        </w:rPr>
+        <w:t xml:space="preserve">n experiment or a run, it is all or nothing. </w:t>
+      </w:r>
+      <w:r>
+        <w:rPr>
+          <w:sz w:val="24"/>
+        </w:rPr>
+        <w:t>The user</w:t>
+      </w:r>
+      <w:r>
+        <w:rPr>
+          <w:sz w:val="24"/>
+        </w:rPr>
+        <w:t xml:space="preserve"> cannot break </w:t>
       </w:r>
       <w:r>
         <w:rPr>
@@ -301,7 +552,13 @@
         <w:rPr>
           <w:sz w:val="24"/>
         </w:rPr>
-        <w:t xml:space="preserve">I ask the user for the </w:t>
+        <w:t xml:space="preserve">the application prompts </w:t>
+      </w:r>
+      <w:r>
+        <w:rPr>
+          <w:sz w:val="24"/>
+        </w:rPr>
+        <w:t xml:space="preserve">the user for the </w:t>
       </w:r>
       <w:proofErr w:type="spellStart"/>
       <w:r>
@@ -321,19 +578,7 @@
         <w:rPr>
           <w:sz w:val="24"/>
         </w:rPr>
-        <w:t xml:space="preserve">, making sure there isn’t already an experiment in the table with that id. From </w:t>
-      </w:r>
-      <w:r>
-        <w:rPr>
-          <w:sz w:val="24"/>
-        </w:rPr>
-        <w:t>there</w:t>
-      </w:r>
-      <w:r>
-        <w:rPr>
-          <w:sz w:val="24"/>
-        </w:rPr>
-        <w:t xml:space="preserve"> I ask the user for the rest of the meta data. There</w:t>
+        <w:t>, making sure there isn’t already an experiment in the table with that id. There</w:t>
       </w:r>
       <w:r>
         <w:rPr>
@@ -357,7 +602,7 @@
         <w:rPr>
           <w:sz w:val="24"/>
         </w:rPr>
-        <w:t>I</w:t>
+        <w:t>the user is prompted for</w:t>
       </w:r>
       <w:r>
         <w:rPr>
@@ -369,24 +614,6 @@
         <w:rPr>
           <w:sz w:val="24"/>
         </w:rPr>
-        <w:t>ask for</w:t>
-      </w:r>
-      <w:r>
-        <w:rPr>
-          <w:sz w:val="24"/>
-        </w:rPr>
-        <w:t xml:space="preserve"> and </w:t>
-      </w:r>
-      <w:r>
-        <w:rPr>
-          <w:sz w:val="24"/>
-        </w:rPr>
-        <w:t xml:space="preserve">enter </w:t>
-      </w:r>
-      <w:r>
-        <w:rPr>
-          <w:sz w:val="24"/>
-        </w:rPr>
         <w:t>the e</w:t>
       </w:r>
       <w:r>
@@ -399,7 +626,19 @@
         <w:rPr>
           <w:sz w:val="24"/>
         </w:rPr>
-        <w:t xml:space="preserve"> and insert it all into the database</w:t>
+        <w:t xml:space="preserve"> and it all </w:t>
+      </w:r>
+      <w:r>
+        <w:rPr>
+          <w:sz w:val="24"/>
+        </w:rPr>
+        <w:t xml:space="preserve">gets inserted </w:t>
+      </w:r>
+      <w:r>
+        <w:rPr>
+          <w:sz w:val="24"/>
+        </w:rPr>
+        <w:t>into the database</w:t>
       </w:r>
       <w:r>
         <w:rPr>
@@ -471,7 +710,19 @@
         <w:rPr>
           <w:sz w:val="24"/>
         </w:rPr>
-        <w:t xml:space="preserve"> you must enter all the </w:t>
+        <w:t xml:space="preserve"> </w:t>
+      </w:r>
+      <w:r>
+        <w:rPr>
+          <w:sz w:val="24"/>
+        </w:rPr>
+        <w:t>the user</w:t>
+      </w:r>
+      <w:r>
+        <w:rPr>
+          <w:sz w:val="24"/>
+        </w:rPr>
+        <w:t xml:space="preserve"> must enter all the </w:t>
       </w:r>
       <w:r>
         <w:rPr>
@@ -501,13 +752,56 @@
         <w:rPr>
           <w:sz w:val="24"/>
         </w:rPr>
-        <w:t xml:space="preserve">When inserting either a run parameter or run result, I use regex to make sure the </w:t>
-      </w:r>
-      <w:r>
-        <w:rPr>
-          <w:sz w:val="24"/>
-        </w:rPr>
-        <w:t xml:space="preserve">value the user enters, matches with the type of the parameter. To look up information about the experiment, I ask the user for the </w:t>
+        <w:t xml:space="preserve">When inserting either a run parameter or run result, </w:t>
+      </w:r>
+      <w:r>
+        <w:rPr>
+          <w:sz w:val="24"/>
+        </w:rPr>
+        <w:t>the application</w:t>
+      </w:r>
+      <w:r>
+        <w:rPr>
+          <w:sz w:val="24"/>
+        </w:rPr>
+        <w:t xml:space="preserve"> use</w:t>
+      </w:r>
+      <w:r>
+        <w:rPr>
+          <w:sz w:val="24"/>
+        </w:rPr>
+        <w:t>s</w:t>
+      </w:r>
+      <w:r>
+        <w:rPr>
+          <w:sz w:val="24"/>
+        </w:rPr>
+        <w:t xml:space="preserve"> regex to make sure the </w:t>
+      </w:r>
+      <w:r>
+        <w:rPr>
+          <w:sz w:val="24"/>
+        </w:rPr>
+        <w:t xml:space="preserve">value the user enters, matches with the type of the parameter. To look up information about the experiment, </w:t>
+      </w:r>
+      <w:r>
+        <w:rPr>
+          <w:sz w:val="24"/>
+        </w:rPr>
+        <w:t xml:space="preserve">the </w:t>
+      </w:r>
+      <w:r>
+        <w:rPr>
+          <w:sz w:val="24"/>
+        </w:rPr>
+        <w:lastRenderedPageBreak/>
+        <w:t xml:space="preserve">application prompts </w:t>
+      </w:r>
+      <w:r>
+        <w:rPr>
+          <w:sz w:val="24"/>
+        </w:rPr>
+        <w:t xml:space="preserve">the user for the </w:t>
       </w:r>
       <w:proofErr w:type="spellStart"/>
       <w:r>
@@ -533,20 +827,73 @@
         <w:rPr>
           <w:sz w:val="24"/>
         </w:rPr>
-        <w:t xml:space="preserve">and making sure </w:t>
-      </w:r>
-      <w:r>
-        <w:rPr>
-          <w:sz w:val="24"/>
-        </w:rPr>
-        <w:t xml:space="preserve">that it exists in the database, I query for the </w:t>
-      </w:r>
-      <w:r>
-        <w:rPr>
-          <w:sz w:val="24"/>
-        </w:rPr>
-        <w:lastRenderedPageBreak/>
-        <w:t xml:space="preserve">meta data and print it, then I query the </w:t>
+        <w:t>and</w:t>
+      </w:r>
+      <w:r>
+        <w:rPr>
+          <w:sz w:val="24"/>
+        </w:rPr>
+        <w:t>,</w:t>
+      </w:r>
+      <w:r>
+        <w:rPr>
+          <w:sz w:val="24"/>
+        </w:rPr>
+        <w:t xml:space="preserve"> making sure </w:t>
+      </w:r>
+      <w:r>
+        <w:rPr>
+          <w:sz w:val="24"/>
+        </w:rPr>
+        <w:t xml:space="preserve">that it exists in the database, </w:t>
+      </w:r>
+      <w:r>
+        <w:rPr>
+          <w:sz w:val="24"/>
+        </w:rPr>
+        <w:t>queries</w:t>
+      </w:r>
+      <w:r>
+        <w:rPr>
+          <w:sz w:val="24"/>
+        </w:rPr>
+        <w:t xml:space="preserve"> for the meta data </w:t>
+      </w:r>
+      <w:r>
+        <w:rPr>
+          <w:sz w:val="24"/>
+        </w:rPr>
+        <w:t>to</w:t>
+      </w:r>
+      <w:r>
+        <w:rPr>
+          <w:sz w:val="24"/>
+        </w:rPr>
+        <w:t xml:space="preserve"> print</w:t>
+      </w:r>
+      <w:r>
+        <w:rPr>
+          <w:sz w:val="24"/>
+        </w:rPr>
+        <w:t xml:space="preserve"> and</w:t>
+      </w:r>
+      <w:r>
+        <w:rPr>
+          <w:sz w:val="24"/>
+        </w:rPr>
+        <w:t xml:space="preserve"> then </w:t>
+      </w:r>
+      <w:r>
+        <w:rPr>
+          <w:sz w:val="24"/>
+        </w:rPr>
+        <w:t>queries</w:t>
+      </w:r>
+      <w:r>
+        <w:rPr>
+          <w:sz w:val="24"/>
+        </w:rPr>
+        <w:t xml:space="preserve"> the </w:t>
       </w:r>
       <w:proofErr w:type="spellStart"/>
       <w:r>
@@ -574,7 +921,19 @@
         <w:rPr>
           <w:sz w:val="24"/>
         </w:rPr>
-        <w:t xml:space="preserve"> table matching to the </w:t>
+        <w:t xml:space="preserve"> table</w:t>
+      </w:r>
+      <w:r>
+        <w:rPr>
+          <w:sz w:val="24"/>
+        </w:rPr>
+        <w:t>,</w:t>
+      </w:r>
+      <w:r>
+        <w:rPr>
+          <w:sz w:val="24"/>
+        </w:rPr>
+        <w:t xml:space="preserve"> matching to the </w:t>
       </w:r>
       <w:proofErr w:type="spellStart"/>
       <w:r>
@@ -588,6 +947,12 @@
         <w:rPr>
           <w:sz w:val="24"/>
         </w:rPr>
+        <w:t>,</w:t>
+      </w:r>
+      <w:r>
+        <w:rPr>
+          <w:sz w:val="24"/>
+        </w:rPr>
         <w:t xml:space="preserve"> to print out </w:t>
       </w:r>
       <w:proofErr w:type="gramStart"/>
@@ -608,7 +973,31 @@
         <w:rPr>
           <w:sz w:val="24"/>
         </w:rPr>
-        <w:t xml:space="preserve">first I print out all possible runs that belong to the </w:t>
+        <w:t xml:space="preserve">first </w:t>
+      </w:r>
+      <w:r>
+        <w:rPr>
+          <w:sz w:val="24"/>
+        </w:rPr>
+        <w:t>the application prompts the user by</w:t>
+      </w:r>
+      <w:r>
+        <w:rPr>
+          <w:sz w:val="24"/>
+        </w:rPr>
+        <w:t xml:space="preserve"> print</w:t>
+      </w:r>
+      <w:r>
+        <w:rPr>
+          <w:sz w:val="24"/>
+        </w:rPr>
+        <w:t>ing</w:t>
+      </w:r>
+      <w:r>
+        <w:rPr>
+          <w:sz w:val="24"/>
+        </w:rPr>
+        <w:t xml:space="preserve"> out all possible runs that belong to the </w:t>
       </w:r>
       <w:proofErr w:type="spellStart"/>
       <w:r>
@@ -622,7 +1011,19 @@
         <w:rPr>
           <w:sz w:val="24"/>
         </w:rPr>
-        <w:t xml:space="preserve"> that the user provides. Then I let the user select which run they’d like to display the information about. From there printing out the meta data about the run, run parameters, and run results </w:t>
+        <w:t xml:space="preserve"> that the user provides. Then the user select</w:t>
+      </w:r>
+      <w:r>
+        <w:rPr>
+          <w:sz w:val="24"/>
+        </w:rPr>
+        <w:t>s</w:t>
+      </w:r>
+      <w:r>
+        <w:rPr>
+          <w:sz w:val="24"/>
+        </w:rPr>
+        <w:t xml:space="preserve"> which run they’d like to display the information about. From there printing out the meta data about the run, run parameters, and run results </w:t>
       </w:r>
       <w:r>
         <w:rPr>
@@ -666,13 +1067,49 @@
         <w:rPr>
           <w:sz w:val="24"/>
         </w:rPr>
-        <w:t>. For the experiment report it is nearly the same as fetching data about the experiment except I open an html file a</w:t>
-      </w:r>
-      <w:r>
-        <w:rPr>
-          <w:sz w:val="24"/>
-        </w:rPr>
-        <w:t xml:space="preserve">nd print the data along with html tags for creating tables. The aggregate report option prompts the user to pick a list of </w:t>
+        <w:t xml:space="preserve">. For the experiment report it is nearly the same as fetching data about the experiment except </w:t>
+      </w:r>
+      <w:r>
+        <w:rPr>
+          <w:sz w:val="24"/>
+        </w:rPr>
+        <w:t xml:space="preserve">the application creates </w:t>
+      </w:r>
+      <w:r>
+        <w:rPr>
+          <w:sz w:val="24"/>
+        </w:rPr>
+        <w:t>an html file a</w:t>
+      </w:r>
+      <w:r>
+        <w:rPr>
+          <w:sz w:val="24"/>
+        </w:rPr>
+        <w:t>nd print</w:t>
+      </w:r>
+      <w:r>
+        <w:rPr>
+          <w:sz w:val="24"/>
+        </w:rPr>
+        <w:t>s</w:t>
+      </w:r>
+      <w:r>
+        <w:rPr>
+          <w:sz w:val="24"/>
+        </w:rPr>
+        <w:t xml:space="preserve"> the data along with html tags for creating tables. The aggregate report option prompts the user to pick </w:t>
+      </w:r>
+      <w:r>
+        <w:rPr>
+          <w:sz w:val="24"/>
+        </w:rPr>
+        <w:t xml:space="preserve">from </w:t>
+      </w:r>
+      <w:r>
+        <w:rPr>
+          <w:sz w:val="24"/>
+        </w:rPr>
+        <w:t xml:space="preserve">a list of </w:t>
       </w:r>
       <w:r>
         <w:rPr>
@@ -702,7 +1139,43 @@
         <w:rPr>
           <w:sz w:val="24"/>
         </w:rPr>
-        <w:t xml:space="preserve"> int or float. Once they’ve selected the parameter I ask for a min and max date and then print the </w:t>
+        <w:t xml:space="preserve"> int or float</w:t>
+      </w:r>
+      <w:r>
+        <w:rPr>
+          <w:sz w:val="24"/>
+        </w:rPr>
+        <w:t xml:space="preserve"> type</w:t>
+      </w:r>
+      <w:r>
+        <w:rPr>
+          <w:sz w:val="24"/>
+        </w:rPr>
+        <w:t xml:space="preserve">. Once they’ve selected the parameter </w:t>
+      </w:r>
+      <w:r>
+        <w:rPr>
+          <w:sz w:val="24"/>
+        </w:rPr>
+        <w:t xml:space="preserve">the application prompts </w:t>
+      </w:r>
+      <w:r>
+        <w:rPr>
+          <w:sz w:val="24"/>
+        </w:rPr>
+        <w:t>for a min and max date and then print</w:t>
+      </w:r>
+      <w:r>
+        <w:rPr>
+          <w:sz w:val="24"/>
+        </w:rPr>
+        <w:t>s</w:t>
+      </w:r>
+      <w:r>
+        <w:rPr>
+          <w:sz w:val="24"/>
+        </w:rPr>
+        <w:t xml:space="preserve"> the </w:t>
       </w:r>
       <w:r>
         <w:rPr>
@@ -714,69 +1187,25 @@
         <w:rPr>
           <w:sz w:val="24"/>
         </w:rPr>
-        <w:t xml:space="preserve">I make sure the user doesn’t enter the same date for the start and end date. </w:t>
-      </w:r>
-      <w:r>
-        <w:rPr>
-          <w:sz w:val="24"/>
-        </w:rPr>
-        <w:t xml:space="preserve">Lastly for </w:t>
-      </w:r>
-      <w:r>
-        <w:rPr>
-          <w:sz w:val="24"/>
-        </w:rPr>
-        <w:t>the parameter search I</w:t>
-      </w:r>
-      <w:r>
-        <w:rPr>
-          <w:sz w:val="24"/>
-        </w:rPr>
-        <w:t xml:space="preserve"> ask the user for a </w:t>
-      </w:r>
-      <w:proofErr w:type="spellStart"/>
-      <w:r>
-        <w:rPr>
-          <w:sz w:val="24"/>
-        </w:rPr>
-        <w:t>parameterName</w:t>
-      </w:r>
-      <w:proofErr w:type="spellEnd"/>
-      <w:r>
-        <w:rPr>
-          <w:sz w:val="24"/>
-        </w:rPr>
-        <w:t xml:space="preserve"> and type and use a </w:t>
-      </w:r>
-      <w:r>
-        <w:rPr>
-          <w:sz w:val="24"/>
-        </w:rPr>
-        <w:t>SQL</w:t>
-      </w:r>
-      <w:r>
-        <w:rPr>
-          <w:sz w:val="24"/>
-        </w:rPr>
-        <w:t xml:space="preserve"> query to retrieve the </w:t>
-      </w:r>
-      <w:r>
-        <w:rPr>
-          <w:sz w:val="24"/>
-        </w:rPr>
-        <w:t>meta data</w:t>
-      </w:r>
-      <w:r>
-        <w:rPr>
-          <w:sz w:val="24"/>
-        </w:rPr>
-        <w:t xml:space="preserve"> of each experiment with th</w:t>
-      </w:r>
-      <w:r>
-        <w:rPr>
-          <w:sz w:val="24"/>
-        </w:rPr>
-        <w:t>at parameter</w:t>
+        <w:t>The application</w:t>
+      </w:r>
+      <w:r>
+        <w:rPr>
+          <w:sz w:val="24"/>
+        </w:rPr>
+        <w:t xml:space="preserve"> make</w:t>
+      </w:r>
+      <w:r>
+        <w:rPr>
+          <w:sz w:val="24"/>
+        </w:rPr>
+        <w:t>s</w:t>
+      </w:r>
+      <w:r>
+        <w:rPr>
+          <w:sz w:val="24"/>
+        </w:rPr>
+        <w:t xml:space="preserve"> sure the user doesn’t e</w:t>
       </w:r>
       <w:bookmarkStart w:id="0" w:name="_GoBack"/>
       <w:bookmarkEnd w:id="0"/>
@@ -784,6 +1213,104 @@
         <w:rPr>
           <w:sz w:val="24"/>
         </w:rPr>
+        <w:t xml:space="preserve">nter the same date for the start and end date. </w:t>
+      </w:r>
+      <w:r>
+        <w:rPr>
+          <w:sz w:val="24"/>
+        </w:rPr>
+        <w:t xml:space="preserve">Lastly for </w:t>
+      </w:r>
+      <w:r>
+        <w:rPr>
+          <w:sz w:val="24"/>
+        </w:rPr>
+        <w:t xml:space="preserve">the parameter search </w:t>
+      </w:r>
+      <w:r>
+        <w:rPr>
+          <w:sz w:val="24"/>
+        </w:rPr>
+        <w:t>the application</w:t>
+      </w:r>
+      <w:r>
+        <w:rPr>
+          <w:sz w:val="24"/>
+        </w:rPr>
+        <w:t xml:space="preserve"> ask</w:t>
+      </w:r>
+      <w:r>
+        <w:rPr>
+          <w:sz w:val="24"/>
+        </w:rPr>
+        <w:t>s</w:t>
+      </w:r>
+      <w:r>
+        <w:rPr>
+          <w:sz w:val="24"/>
+        </w:rPr>
+        <w:t xml:space="preserve"> the user for a </w:t>
+      </w:r>
+      <w:proofErr w:type="spellStart"/>
+      <w:r>
+        <w:rPr>
+          <w:sz w:val="24"/>
+        </w:rPr>
+        <w:t>parameterName</w:t>
+      </w:r>
+      <w:proofErr w:type="spellEnd"/>
+      <w:r>
+        <w:rPr>
+          <w:sz w:val="24"/>
+        </w:rPr>
+        <w:t xml:space="preserve"> and type and use</w:t>
+      </w:r>
+      <w:r>
+        <w:rPr>
+          <w:sz w:val="24"/>
+        </w:rPr>
+        <w:t>s</w:t>
+      </w:r>
+      <w:r>
+        <w:rPr>
+          <w:sz w:val="24"/>
+        </w:rPr>
+        <w:t xml:space="preserve"> a </w:t>
+      </w:r>
+      <w:r>
+        <w:rPr>
+          <w:sz w:val="24"/>
+        </w:rPr>
+        <w:t>SQL</w:t>
+      </w:r>
+      <w:r>
+        <w:rPr>
+          <w:sz w:val="24"/>
+        </w:rPr>
+        <w:t xml:space="preserve"> query to retrieve the </w:t>
+      </w:r>
+      <w:r>
+        <w:rPr>
+          <w:sz w:val="24"/>
+        </w:rPr>
+        <w:t>meta data</w:t>
+      </w:r>
+      <w:r>
+        <w:rPr>
+          <w:sz w:val="24"/>
+        </w:rPr>
+        <w:t xml:space="preserve"> of each experiment with th</w:t>
+      </w:r>
+      <w:r>
+        <w:rPr>
+          <w:sz w:val="24"/>
+        </w:rPr>
+        <w:t>at parameter</w:t>
+      </w:r>
+      <w:r>
+        <w:rPr>
+          <w:sz w:val="24"/>
+        </w:rPr>
         <w:t xml:space="preserve">, by joining the Experiment and </w:t>
       </w:r>
       <w:proofErr w:type="spellStart"/>
@@ -799,6 +1326,12 @@
           <w:sz w:val="24"/>
         </w:rPr>
         <w:t xml:space="preserve"> table</w:t>
+      </w:r>
+      <w:r>
+        <w:rPr>
+          <w:sz w:val="24"/>
+        </w:rPr>
+        <w:t>s</w:t>
       </w:r>
       <w:r>
         <w:rPr>

</xml_diff>

<commit_message>
Style tweaks and final changes
</commit_message>
<xml_diff>
--- a/program_writeup.docx
+++ b/program_writeup.docx
@@ -5,11 +5,23 @@
     <w:p>
       <w:pPr>
         <w:spacing w:line="480" w:lineRule="auto"/>
+        <w:rPr>
+          <w:sz w:val="24"/>
+          <w:szCs w:val="24"/>
+        </w:rPr>
       </w:pPr>
       <w:r>
+        <w:rPr>
+          <w:sz w:val="24"/>
+          <w:szCs w:val="24"/>
+        </w:rPr>
         <w:tab/>
       </w:r>
       <w:r>
+        <w:rPr>
+          <w:sz w:val="24"/>
+          <w:szCs w:val="24"/>
+        </w:rPr>
         <w:t xml:space="preserve">I didn’t make any changes to the schema of the database for the implementation. </w:t>
       </w:r>
     </w:p>
@@ -18,23 +30,27 @@
         <w:spacing w:line="480" w:lineRule="auto"/>
         <w:rPr>
           <w:sz w:val="24"/>
+          <w:szCs w:val="24"/>
         </w:rPr>
       </w:pPr>
       <w:r>
         <w:rPr>
           <w:sz w:val="24"/>
+          <w:szCs w:val="24"/>
         </w:rPr>
         <w:tab/>
       </w:r>
       <w:r>
         <w:rPr>
           <w:sz w:val="24"/>
+          <w:szCs w:val="24"/>
         </w:rPr>
         <w:t>The application’s</w:t>
       </w:r>
       <w:r>
         <w:rPr>
           <w:sz w:val="24"/>
+          <w:szCs w:val="24"/>
         </w:rPr>
         <w:t xml:space="preserve"> program files are </w:t>
       </w:r>
@@ -42,6 +58,7 @@
       <w:r>
         <w:rPr>
           <w:sz w:val="24"/>
+          <w:szCs w:val="24"/>
         </w:rPr>
         <w:t>fairly straightforward</w:t>
       </w:r>
@@ -49,36 +66,42 @@
       <w:r>
         <w:rPr>
           <w:sz w:val="24"/>
+          <w:szCs w:val="24"/>
         </w:rPr>
         <w:t xml:space="preserve">. </w:t>
       </w:r>
       <w:r>
         <w:rPr>
           <w:sz w:val="24"/>
+          <w:szCs w:val="24"/>
         </w:rPr>
         <w:t>There is</w:t>
       </w:r>
       <w:r>
         <w:rPr>
           <w:sz w:val="24"/>
+          <w:szCs w:val="24"/>
         </w:rPr>
         <w:t xml:space="preserve"> </w:t>
       </w:r>
       <w:r>
         <w:rPr>
           <w:sz w:val="24"/>
+          <w:szCs w:val="24"/>
         </w:rPr>
         <w:t>a single drive</w:t>
       </w:r>
       <w:r>
         <w:rPr>
           <w:sz w:val="24"/>
+          <w:szCs w:val="24"/>
         </w:rPr>
         <w:t>r</w:t>
       </w:r>
       <w:r>
         <w:rPr>
           <w:sz w:val="24"/>
+          <w:szCs w:val="24"/>
         </w:rPr>
         <w:t xml:space="preserve"> cpp file that handles </w:t>
       </w:r>
@@ -86,6 +109,7 @@
       <w:r>
         <w:rPr>
           <w:sz w:val="24"/>
+          <w:szCs w:val="24"/>
         </w:rPr>
         <w:t>all of</w:t>
       </w:r>
@@ -93,192 +117,224 @@
       <w:r>
         <w:rPr>
           <w:sz w:val="24"/>
+          <w:szCs w:val="24"/>
         </w:rPr>
         <w:t xml:space="preserve"> the implementation. I didn’t add any additional classes or structs but </w:t>
       </w:r>
       <w:r>
         <w:rPr>
           <w:sz w:val="24"/>
+          <w:szCs w:val="24"/>
         </w:rPr>
         <w:t xml:space="preserve">rather handle the data </w:t>
       </w:r>
       <w:r>
         <w:rPr>
           <w:sz w:val="24"/>
+          <w:szCs w:val="24"/>
         </w:rPr>
         <w:t xml:space="preserve">as it </w:t>
       </w:r>
       <w:r>
         <w:rPr>
           <w:sz w:val="24"/>
+          <w:szCs w:val="24"/>
         </w:rPr>
         <w:t>is</w:t>
       </w:r>
       <w:r>
         <w:rPr>
           <w:sz w:val="24"/>
+          <w:szCs w:val="24"/>
         </w:rPr>
         <w:t xml:space="preserve"> retrieved</w:t>
       </w:r>
       <w:r>
         <w:rPr>
           <w:sz w:val="24"/>
+          <w:szCs w:val="24"/>
         </w:rPr>
         <w:t xml:space="preserve">. </w:t>
       </w:r>
       <w:r>
         <w:rPr>
           <w:sz w:val="24"/>
+          <w:szCs w:val="24"/>
         </w:rPr>
         <w:t xml:space="preserve">At the beginning of </w:t>
       </w:r>
       <w:r>
         <w:rPr>
           <w:sz w:val="24"/>
+          <w:szCs w:val="24"/>
         </w:rPr>
         <w:t>the</w:t>
       </w:r>
       <w:r>
         <w:rPr>
           <w:sz w:val="24"/>
+          <w:szCs w:val="24"/>
         </w:rPr>
         <w:t xml:space="preserve"> </w:t>
       </w:r>
       <w:r>
         <w:rPr>
           <w:sz w:val="24"/>
+          <w:szCs w:val="24"/>
         </w:rPr>
         <w:t>application</w:t>
       </w:r>
       <w:r>
         <w:rPr>
           <w:sz w:val="24"/>
+          <w:szCs w:val="24"/>
         </w:rPr>
         <w:t xml:space="preserve"> a Session object is constructed </w:t>
       </w:r>
       <w:r>
         <w:rPr>
           <w:sz w:val="24"/>
+          <w:szCs w:val="24"/>
         </w:rPr>
         <w:t xml:space="preserve">with the user details </w:t>
       </w:r>
       <w:r>
         <w:rPr>
           <w:sz w:val="24"/>
+          <w:szCs w:val="24"/>
         </w:rPr>
         <w:t xml:space="preserve">to connect to </w:t>
       </w:r>
       <w:r>
         <w:rPr>
           <w:sz w:val="24"/>
+          <w:szCs w:val="24"/>
         </w:rPr>
         <w:t>M</w:t>
       </w:r>
       <w:r>
         <w:rPr>
           <w:sz w:val="24"/>
+          <w:szCs w:val="24"/>
         </w:rPr>
         <w:t xml:space="preserve">ySQL. From there </w:t>
       </w:r>
       <w:r>
         <w:rPr>
           <w:sz w:val="24"/>
+          <w:szCs w:val="24"/>
         </w:rPr>
         <w:t>the application</w:t>
       </w:r>
       <w:r>
         <w:rPr>
           <w:sz w:val="24"/>
+          <w:szCs w:val="24"/>
         </w:rPr>
         <w:t xml:space="preserve"> </w:t>
       </w:r>
       <w:r>
         <w:rPr>
           <w:sz w:val="24"/>
+          <w:szCs w:val="24"/>
         </w:rPr>
         <w:t>queries</w:t>
       </w:r>
       <w:r>
         <w:rPr>
           <w:sz w:val="24"/>
+          <w:szCs w:val="24"/>
         </w:rPr>
         <w:t xml:space="preserve"> the </w:t>
       </w:r>
       <w:r>
         <w:rPr>
           <w:sz w:val="24"/>
+          <w:szCs w:val="24"/>
         </w:rPr>
         <w:t xml:space="preserve">session to retrieve or create the </w:t>
       </w:r>
       <w:r>
         <w:rPr>
           <w:sz w:val="24"/>
+          <w:szCs w:val="24"/>
         </w:rPr>
         <w:t>database</w:t>
       </w:r>
       <w:r>
         <w:rPr>
           <w:sz w:val="24"/>
+          <w:szCs w:val="24"/>
         </w:rPr>
         <w:t xml:space="preserve"> ‘Experiment’. </w:t>
       </w:r>
       <w:r>
         <w:rPr>
           <w:sz w:val="24"/>
+          <w:szCs w:val="24"/>
         </w:rPr>
         <w:t>The application then</w:t>
       </w:r>
       <w:r>
         <w:rPr>
           <w:sz w:val="24"/>
+          <w:szCs w:val="24"/>
         </w:rPr>
         <w:t xml:space="preserve"> </w:t>
       </w:r>
       <w:r>
         <w:rPr>
           <w:sz w:val="24"/>
+          <w:szCs w:val="24"/>
         </w:rPr>
         <w:t>switches</w:t>
       </w:r>
       <w:r>
         <w:rPr>
           <w:sz w:val="24"/>
+          <w:szCs w:val="24"/>
         </w:rPr>
         <w:t xml:space="preserve"> to using the </w:t>
       </w:r>
       <w:r>
         <w:rPr>
           <w:sz w:val="24"/>
+          <w:szCs w:val="24"/>
         </w:rPr>
         <w:t xml:space="preserve">Experiment </w:t>
       </w:r>
       <w:r>
         <w:rPr>
           <w:sz w:val="24"/>
+          <w:szCs w:val="24"/>
         </w:rPr>
         <w:t>database</w:t>
       </w:r>
       <w:r>
         <w:rPr>
           <w:sz w:val="24"/>
+          <w:szCs w:val="24"/>
         </w:rPr>
         <w:t xml:space="preserve"> and c</w:t>
       </w:r>
       <w:r>
         <w:rPr>
           <w:sz w:val="24"/>
+          <w:szCs w:val="24"/>
         </w:rPr>
         <w:t>reate</w:t>
       </w:r>
       <w:r>
         <w:rPr>
           <w:sz w:val="24"/>
+          <w:szCs w:val="24"/>
         </w:rPr>
         <w:t>s</w:t>
       </w:r>
       <w:r>
         <w:rPr>
           <w:sz w:val="24"/>
+          <w:szCs w:val="24"/>
         </w:rPr>
         <w:t xml:space="preserve"> </w:t>
       </w:r>
@@ -286,6 +342,7 @@
       <w:r>
         <w:rPr>
           <w:sz w:val="24"/>
+          <w:szCs w:val="24"/>
         </w:rPr>
         <w:t>all of</w:t>
       </w:r>
@@ -293,270 +350,315 @@
       <w:r>
         <w:rPr>
           <w:sz w:val="24"/>
+          <w:szCs w:val="24"/>
         </w:rPr>
         <w:t xml:space="preserve"> </w:t>
       </w:r>
       <w:r>
         <w:rPr>
           <w:sz w:val="24"/>
+          <w:szCs w:val="24"/>
         </w:rPr>
         <w:t xml:space="preserve">the tables if they don’t already </w:t>
       </w:r>
       <w:r>
         <w:rPr>
           <w:sz w:val="24"/>
+          <w:szCs w:val="24"/>
         </w:rPr>
         <w:t>exist</w:t>
       </w:r>
       <w:r>
         <w:rPr>
           <w:sz w:val="24"/>
+          <w:szCs w:val="24"/>
         </w:rPr>
         <w:t xml:space="preserve">. This concludes the setup for the </w:t>
       </w:r>
       <w:r>
         <w:rPr>
           <w:sz w:val="24"/>
+          <w:szCs w:val="24"/>
         </w:rPr>
         <w:t>application. From the</w:t>
       </w:r>
       <w:r>
         <w:rPr>
           <w:sz w:val="24"/>
+          <w:szCs w:val="24"/>
         </w:rPr>
         <w:t>re the user</w:t>
       </w:r>
       <w:r>
         <w:rPr>
           <w:sz w:val="24"/>
+          <w:szCs w:val="24"/>
         </w:rPr>
         <w:t xml:space="preserve"> is prompted</w:t>
       </w:r>
       <w:r>
         <w:rPr>
           <w:sz w:val="24"/>
+          <w:szCs w:val="24"/>
         </w:rPr>
         <w:t xml:space="preserve"> with a menu and </w:t>
       </w:r>
       <w:r>
         <w:rPr>
           <w:sz w:val="24"/>
+          <w:szCs w:val="24"/>
         </w:rPr>
         <w:t>the</w:t>
       </w:r>
       <w:r>
         <w:rPr>
           <w:sz w:val="24"/>
+          <w:szCs w:val="24"/>
         </w:rPr>
         <w:t xml:space="preserve"> user’s input</w:t>
       </w:r>
       <w:r>
         <w:rPr>
           <w:sz w:val="24"/>
+          <w:szCs w:val="24"/>
         </w:rPr>
         <w:t xml:space="preserve"> i</w:t>
       </w:r>
       <w:r>
         <w:rPr>
           <w:sz w:val="24"/>
+          <w:szCs w:val="24"/>
         </w:rPr>
         <w:t>s</w:t>
       </w:r>
       <w:r>
         <w:rPr>
           <w:sz w:val="24"/>
+          <w:szCs w:val="24"/>
         </w:rPr>
         <w:t xml:space="preserve"> read in</w:t>
       </w:r>
       <w:r>
         <w:rPr>
           <w:sz w:val="24"/>
+          <w:szCs w:val="24"/>
         </w:rPr>
         <w:t xml:space="preserve">. </w:t>
       </w:r>
       <w:r>
         <w:rPr>
           <w:sz w:val="24"/>
+          <w:szCs w:val="24"/>
         </w:rPr>
         <w:t>A</w:t>
       </w:r>
       <w:r>
         <w:rPr>
           <w:sz w:val="24"/>
+          <w:szCs w:val="24"/>
         </w:rPr>
         <w:t xml:space="preserve"> switch statement determine</w:t>
       </w:r>
       <w:r>
         <w:rPr>
           <w:sz w:val="24"/>
+          <w:szCs w:val="24"/>
         </w:rPr>
         <w:t>s</w:t>
       </w:r>
       <w:r>
         <w:rPr>
           <w:sz w:val="24"/>
+          <w:szCs w:val="24"/>
         </w:rPr>
         <w:t xml:space="preserve"> what option the use</w:t>
       </w:r>
       <w:r>
         <w:rPr>
           <w:sz w:val="24"/>
+          <w:szCs w:val="24"/>
         </w:rPr>
         <w:t>r</w:t>
       </w:r>
       <w:r>
         <w:rPr>
           <w:sz w:val="24"/>
+          <w:szCs w:val="24"/>
         </w:rPr>
         <w:t xml:space="preserve"> selected. </w:t>
       </w:r>
       <w:r>
         <w:rPr>
           <w:sz w:val="24"/>
+          <w:szCs w:val="24"/>
         </w:rPr>
         <w:t>E</w:t>
       </w:r>
       <w:r>
         <w:rPr>
           <w:sz w:val="24"/>
+          <w:szCs w:val="24"/>
         </w:rPr>
         <w:t xml:space="preserve">ach of the </w:t>
       </w:r>
       <w:r>
         <w:rPr>
           <w:sz w:val="24"/>
+          <w:szCs w:val="24"/>
         </w:rPr>
         <w:t>tasks that the user can do</w:t>
       </w:r>
       <w:r>
         <w:rPr>
           <w:sz w:val="24"/>
+          <w:szCs w:val="24"/>
         </w:rPr>
         <w:t xml:space="preserve"> has been broken</w:t>
       </w:r>
       <w:r>
         <w:rPr>
           <w:sz w:val="24"/>
+          <w:szCs w:val="24"/>
         </w:rPr>
         <w:t xml:space="preserve"> into a separate function. One of the </w:t>
       </w:r>
       <w:r>
         <w:rPr>
           <w:sz w:val="24"/>
+          <w:szCs w:val="24"/>
         </w:rPr>
         <w:t>important</w:t>
       </w:r>
       <w:r>
         <w:rPr>
           <w:sz w:val="24"/>
+          <w:szCs w:val="24"/>
         </w:rPr>
         <w:t xml:space="preserve"> </w:t>
       </w:r>
       <w:r>
         <w:rPr>
           <w:sz w:val="24"/>
+          <w:szCs w:val="24"/>
         </w:rPr>
         <w:t>rules</w:t>
       </w:r>
       <w:r>
         <w:rPr>
           <w:sz w:val="24"/>
+          <w:szCs w:val="24"/>
         </w:rPr>
         <w:t xml:space="preserve"> </w:t>
       </w:r>
       <w:r>
         <w:rPr>
           <w:sz w:val="24"/>
+          <w:szCs w:val="24"/>
         </w:rPr>
         <w:t>within</w:t>
       </w:r>
       <w:r>
         <w:rPr>
           <w:sz w:val="24"/>
+          <w:szCs w:val="24"/>
         </w:rPr>
         <w:t xml:space="preserve"> </w:t>
       </w:r>
       <w:r>
         <w:rPr>
           <w:sz w:val="24"/>
+          <w:szCs w:val="24"/>
         </w:rPr>
         <w:t>the</w:t>
       </w:r>
       <w:r>
         <w:rPr>
           <w:sz w:val="24"/>
+          <w:szCs w:val="24"/>
         </w:rPr>
         <w:t xml:space="preserve"> application is that when a user goes to insert a</w:t>
       </w:r>
       <w:r>
         <w:rPr>
           <w:sz w:val="24"/>
+          <w:szCs w:val="24"/>
         </w:rPr>
         <w:t xml:space="preserve">n experiment or a run, it is all or nothing. </w:t>
       </w:r>
       <w:r>
         <w:rPr>
           <w:sz w:val="24"/>
+          <w:szCs w:val="24"/>
         </w:rPr>
         <w:t>The user</w:t>
       </w:r>
       <w:r>
         <w:rPr>
           <w:sz w:val="24"/>
+          <w:szCs w:val="24"/>
         </w:rPr>
         <w:t xml:space="preserve"> cannot break </w:t>
       </w:r>
       <w:r>
         <w:rPr>
           <w:sz w:val="24"/>
+          <w:szCs w:val="24"/>
         </w:rPr>
         <w:t xml:space="preserve">the pieces </w:t>
       </w:r>
       <w:r>
         <w:rPr>
           <w:sz w:val="24"/>
+          <w:szCs w:val="24"/>
         </w:rPr>
         <w:t xml:space="preserve">apart and insert just a single </w:t>
       </w:r>
       <w:r>
         <w:rPr>
           <w:sz w:val="24"/>
+          <w:szCs w:val="24"/>
         </w:rPr>
         <w:t>result or parameter</w:t>
       </w:r>
       <w:r>
         <w:rPr>
           <w:sz w:val="24"/>
+          <w:szCs w:val="24"/>
         </w:rPr>
         <w:t xml:space="preserve"> into the database. </w:t>
       </w:r>
       <w:r>
         <w:rPr>
           <w:sz w:val="24"/>
+          <w:szCs w:val="24"/>
         </w:rPr>
         <w:t xml:space="preserve">For inserting an </w:t>
       </w:r>
       <w:r>
         <w:rPr>
           <w:sz w:val="24"/>
+          <w:szCs w:val="24"/>
         </w:rPr>
         <w:t>experiment,</w:t>
       </w:r>
       <w:r>
         <w:rPr>
           <w:sz w:val="24"/>
+          <w:szCs w:val="24"/>
         </w:rPr>
         <w:t xml:space="preserve"> </w:t>
       </w:r>
       <w:r>
         <w:rPr>
           <w:sz w:val="24"/>
+          <w:szCs w:val="24"/>
         </w:rPr>
         <w:t xml:space="preserve">the application prompts </w:t>
       </w:r>
       <w:r>
         <w:rPr>
           <w:sz w:val="24"/>
+          <w:szCs w:val="24"/>
         </w:rPr>
         <w:t xml:space="preserve">the user for the </w:t>
       </w:r>
@@ -564,6 +666,7 @@
       <w:r>
         <w:rPr>
           <w:sz w:val="24"/>
+          <w:szCs w:val="24"/>
         </w:rPr>
         <w:t>experimentId</w:t>
       </w:r>
@@ -571,228 +674,266 @@
       <w:r>
         <w:rPr>
           <w:sz w:val="24"/>
+          <w:szCs w:val="24"/>
         </w:rPr>
         <w:t xml:space="preserve"> first</w:t>
       </w:r>
       <w:r>
         <w:rPr>
           <w:sz w:val="24"/>
+          <w:szCs w:val="24"/>
         </w:rPr>
         <w:t>, making sure there isn’t already an experiment in the table with that id. There</w:t>
       </w:r>
       <w:r>
         <w:rPr>
           <w:sz w:val="24"/>
+          <w:szCs w:val="24"/>
         </w:rPr>
         <w:t xml:space="preserve"> isn’t any checking that needs to be done </w:t>
       </w:r>
       <w:r>
         <w:rPr>
           <w:sz w:val="24"/>
+          <w:szCs w:val="24"/>
         </w:rPr>
         <w:t xml:space="preserve">when inserting an experiment, </w:t>
       </w:r>
       <w:r>
         <w:rPr>
           <w:sz w:val="24"/>
+          <w:szCs w:val="24"/>
         </w:rPr>
         <w:t xml:space="preserve">so </w:t>
       </w:r>
       <w:r>
         <w:rPr>
           <w:sz w:val="24"/>
+          <w:szCs w:val="24"/>
         </w:rPr>
         <w:t>the user is prompted for</w:t>
       </w:r>
       <w:r>
         <w:rPr>
           <w:sz w:val="24"/>
+          <w:szCs w:val="24"/>
         </w:rPr>
         <w:t xml:space="preserve"> </w:t>
       </w:r>
       <w:r>
         <w:rPr>
           <w:sz w:val="24"/>
+          <w:szCs w:val="24"/>
         </w:rPr>
         <w:t>the e</w:t>
       </w:r>
       <w:r>
         <w:rPr>
           <w:sz w:val="24"/>
+          <w:szCs w:val="24"/>
         </w:rPr>
         <w:t>xperiment meta data along with the parameters and results</w:t>
       </w:r>
       <w:r>
         <w:rPr>
           <w:sz w:val="24"/>
+          <w:szCs w:val="24"/>
         </w:rPr>
         <w:t xml:space="preserve"> and it all </w:t>
       </w:r>
       <w:r>
         <w:rPr>
           <w:sz w:val="24"/>
+          <w:szCs w:val="24"/>
         </w:rPr>
         <w:t xml:space="preserve">gets inserted </w:t>
       </w:r>
       <w:r>
         <w:rPr>
           <w:sz w:val="24"/>
+          <w:szCs w:val="24"/>
         </w:rPr>
         <w:t>into the database</w:t>
       </w:r>
       <w:r>
         <w:rPr>
           <w:sz w:val="24"/>
+          <w:szCs w:val="24"/>
         </w:rPr>
         <w:t xml:space="preserve">. For inserting a </w:t>
       </w:r>
       <w:r>
         <w:rPr>
           <w:sz w:val="24"/>
+          <w:szCs w:val="24"/>
         </w:rPr>
         <w:t>run,</w:t>
       </w:r>
       <w:r>
         <w:rPr>
           <w:sz w:val="24"/>
+          <w:szCs w:val="24"/>
         </w:rPr>
         <w:t xml:space="preserve"> it becomes more complicated</w:t>
       </w:r>
       <w:r>
         <w:rPr>
           <w:sz w:val="24"/>
+          <w:szCs w:val="24"/>
         </w:rPr>
         <w:t xml:space="preserve"> since there are quite a few more checks that need to happen</w:t>
       </w:r>
       <w:r>
         <w:rPr>
           <w:sz w:val="24"/>
+          <w:szCs w:val="24"/>
         </w:rPr>
         <w:t xml:space="preserve">. </w:t>
       </w:r>
       <w:r>
         <w:rPr>
           <w:sz w:val="24"/>
+          <w:szCs w:val="24"/>
         </w:rPr>
         <w:t>First</w:t>
       </w:r>
       <w:r>
         <w:rPr>
           <w:sz w:val="24"/>
+          <w:szCs w:val="24"/>
         </w:rPr>
         <w:t>,</w:t>
       </w:r>
       <w:r>
         <w:rPr>
           <w:sz w:val="24"/>
+          <w:szCs w:val="24"/>
         </w:rPr>
         <w:t xml:space="preserve"> after </w:t>
       </w:r>
       <w:r>
         <w:rPr>
           <w:sz w:val="24"/>
+          <w:szCs w:val="24"/>
         </w:rPr>
         <w:t>locating</w:t>
       </w:r>
       <w:r>
         <w:rPr>
           <w:sz w:val="24"/>
+          <w:szCs w:val="24"/>
         </w:rPr>
         <w:t xml:space="preserve"> a valid experiment</w:t>
       </w:r>
       <w:r>
         <w:rPr>
           <w:sz w:val="24"/>
+          <w:szCs w:val="24"/>
         </w:rPr>
         <w:t>,</w:t>
       </w:r>
       <w:r>
         <w:rPr>
           <w:sz w:val="24"/>
+          <w:szCs w:val="24"/>
         </w:rPr>
         <w:t xml:space="preserve"> </w:t>
       </w:r>
       <w:r>
         <w:rPr>
           <w:sz w:val="24"/>
+          <w:szCs w:val="24"/>
         </w:rPr>
         <w:t>the user</w:t>
       </w:r>
       <w:r>
         <w:rPr>
           <w:sz w:val="24"/>
+          <w:szCs w:val="24"/>
         </w:rPr>
         <w:t xml:space="preserve"> must enter all the </w:t>
       </w:r>
       <w:r>
         <w:rPr>
           <w:sz w:val="24"/>
+          <w:szCs w:val="24"/>
         </w:rPr>
         <w:t>required</w:t>
       </w:r>
       <w:r>
         <w:rPr>
           <w:sz w:val="24"/>
+          <w:szCs w:val="24"/>
         </w:rPr>
         <w:t xml:space="preserve"> parameters and then </w:t>
       </w:r>
       <w:r>
         <w:rPr>
           <w:sz w:val="24"/>
+          <w:szCs w:val="24"/>
         </w:rPr>
         <w:t>may optionally enter any parameters that aren’t required.</w:t>
       </w:r>
       <w:r>
         <w:rPr>
           <w:sz w:val="24"/>
+          <w:szCs w:val="24"/>
         </w:rPr>
         <w:t xml:space="preserve"> The same goes for results of the experiment. </w:t>
       </w:r>
       <w:r>
         <w:rPr>
           <w:sz w:val="24"/>
+          <w:szCs w:val="24"/>
         </w:rPr>
         <w:t xml:space="preserve">When inserting either a run parameter or run result, </w:t>
       </w:r>
       <w:r>
         <w:rPr>
           <w:sz w:val="24"/>
+          <w:szCs w:val="24"/>
         </w:rPr>
         <w:t>the application</w:t>
       </w:r>
       <w:r>
         <w:rPr>
           <w:sz w:val="24"/>
+          <w:szCs w:val="24"/>
         </w:rPr>
         <w:t xml:space="preserve"> use</w:t>
       </w:r>
       <w:r>
         <w:rPr>
           <w:sz w:val="24"/>
+          <w:szCs w:val="24"/>
         </w:rPr>
         <w:t>s</w:t>
       </w:r>
       <w:r>
         <w:rPr>
           <w:sz w:val="24"/>
+          <w:szCs w:val="24"/>
         </w:rPr>
         <w:t xml:space="preserve"> regex to make sure the </w:t>
       </w:r>
       <w:r>
         <w:rPr>
           <w:sz w:val="24"/>
+          <w:szCs w:val="24"/>
         </w:rPr>
         <w:t xml:space="preserve">value the user enters, matches with the type of the parameter. To look up information about the experiment, </w:t>
       </w:r>
       <w:r>
         <w:rPr>
           <w:sz w:val="24"/>
+          <w:szCs w:val="24"/>
         </w:rPr>
         <w:t xml:space="preserve">the </w:t>
       </w:r>
       <w:r>
         <w:rPr>
           <w:sz w:val="24"/>
+          <w:szCs w:val="24"/>
         </w:rPr>
         <w:lastRenderedPageBreak/>
         <w:t xml:space="preserve">application prompts </w:t>
@@ -800,6 +941,7 @@
       <w:r>
         <w:rPr>
           <w:sz w:val="24"/>
+          <w:szCs w:val="24"/>
         </w:rPr>
         <w:t xml:space="preserve">the user for the </w:t>
       </w:r>
@@ -807,12 +949,14 @@
       <w:r>
         <w:rPr>
           <w:sz w:val="24"/>
+          <w:szCs w:val="24"/>
         </w:rPr>
         <w:t>experiment</w:t>
       </w:r>
       <w:r>
         <w:rPr>
           <w:sz w:val="24"/>
+          <w:szCs w:val="24"/>
         </w:rPr>
         <w:t>Id</w:t>
       </w:r>
@@ -820,78 +964,91 @@
       <w:r>
         <w:rPr>
           <w:sz w:val="24"/>
+          <w:szCs w:val="24"/>
         </w:rPr>
         <w:t xml:space="preserve"> </w:t>
       </w:r>
       <w:r>
         <w:rPr>
           <w:sz w:val="24"/>
+          <w:szCs w:val="24"/>
         </w:rPr>
         <w:t>and</w:t>
       </w:r>
       <w:r>
         <w:rPr>
           <w:sz w:val="24"/>
+          <w:szCs w:val="24"/>
         </w:rPr>
         <w:t>,</w:t>
       </w:r>
       <w:r>
         <w:rPr>
           <w:sz w:val="24"/>
+          <w:szCs w:val="24"/>
         </w:rPr>
         <w:t xml:space="preserve"> making sure </w:t>
       </w:r>
       <w:r>
         <w:rPr>
           <w:sz w:val="24"/>
+          <w:szCs w:val="24"/>
         </w:rPr>
         <w:t xml:space="preserve">that it exists in the database, </w:t>
       </w:r>
       <w:r>
         <w:rPr>
           <w:sz w:val="24"/>
+          <w:szCs w:val="24"/>
         </w:rPr>
         <w:t>queries</w:t>
       </w:r>
       <w:r>
         <w:rPr>
           <w:sz w:val="24"/>
+          <w:szCs w:val="24"/>
         </w:rPr>
         <w:t xml:space="preserve"> for the meta data </w:t>
       </w:r>
       <w:r>
         <w:rPr>
           <w:sz w:val="24"/>
+          <w:szCs w:val="24"/>
         </w:rPr>
         <w:t>to</w:t>
       </w:r>
       <w:r>
         <w:rPr>
           <w:sz w:val="24"/>
+          <w:szCs w:val="24"/>
         </w:rPr>
         <w:t xml:space="preserve"> print</w:t>
       </w:r>
       <w:r>
         <w:rPr>
           <w:sz w:val="24"/>
+          <w:szCs w:val="24"/>
         </w:rPr>
         <w:t xml:space="preserve"> and</w:t>
       </w:r>
       <w:r>
         <w:rPr>
           <w:sz w:val="24"/>
+          <w:szCs w:val="24"/>
         </w:rPr>
         <w:t xml:space="preserve"> then </w:t>
       </w:r>
       <w:r>
         <w:rPr>
           <w:sz w:val="24"/>
+          <w:szCs w:val="24"/>
         </w:rPr>
         <w:t>queries</w:t>
       </w:r>
       <w:r>
         <w:rPr>
           <w:sz w:val="24"/>
+          <w:szCs w:val="24"/>
         </w:rPr>
         <w:t xml:space="preserve"> the </w:t>
       </w:r>
@@ -899,6 +1056,7 @@
       <w:r>
         <w:rPr>
           <w:sz w:val="24"/>
+          <w:szCs w:val="24"/>
         </w:rPr>
         <w:t>ParameterType</w:t>
       </w:r>
@@ -906,6 +1064,7 @@
       <w:r>
         <w:rPr>
           <w:sz w:val="24"/>
+          <w:szCs w:val="24"/>
         </w:rPr>
         <w:t xml:space="preserve"> table and the </w:t>
       </w:r>
@@ -913,6 +1072,7 @@
       <w:r>
         <w:rPr>
           <w:sz w:val="24"/>
+          <w:szCs w:val="24"/>
         </w:rPr>
         <w:t>ResultType</w:t>
       </w:r>
@@ -920,18 +1080,21 @@
       <w:r>
         <w:rPr>
           <w:sz w:val="24"/>
+          <w:szCs w:val="24"/>
         </w:rPr>
         <w:t xml:space="preserve"> table</w:t>
       </w:r>
       <w:r>
         <w:rPr>
           <w:sz w:val="24"/>
+          <w:szCs w:val="24"/>
         </w:rPr>
         <w:t>,</w:t>
       </w:r>
       <w:r>
         <w:rPr>
           <w:sz w:val="24"/>
+          <w:szCs w:val="24"/>
         </w:rPr>
         <w:t xml:space="preserve"> matching to the </w:t>
       </w:r>
@@ -939,6 +1102,7 @@
       <w:r>
         <w:rPr>
           <w:sz w:val="24"/>
+          <w:szCs w:val="24"/>
         </w:rPr>
         <w:t>experimentId</w:t>
       </w:r>
@@ -946,12 +1110,14 @@
       <w:r>
         <w:rPr>
           <w:sz w:val="24"/>
+          <w:szCs w:val="24"/>
         </w:rPr>
         <w:t>,</w:t>
       </w:r>
       <w:r>
         <w:rPr>
           <w:sz w:val="24"/>
+          <w:szCs w:val="24"/>
         </w:rPr>
         <w:t xml:space="preserve"> to print out </w:t>
       </w:r>
@@ -959,6 +1125,7 @@
       <w:r>
         <w:rPr>
           <w:sz w:val="24"/>
+          <w:szCs w:val="24"/>
         </w:rPr>
         <w:t>all of</w:t>
       </w:r>
@@ -966,36 +1133,42 @@
       <w:r>
         <w:rPr>
           <w:sz w:val="24"/>
+          <w:szCs w:val="24"/>
         </w:rPr>
         <w:t xml:space="preserve"> the meta data about the parameters and results. To look up a run it is mostly the same except </w:t>
       </w:r>
       <w:r>
         <w:rPr>
           <w:sz w:val="24"/>
+          <w:szCs w:val="24"/>
         </w:rPr>
         <w:t xml:space="preserve">first </w:t>
       </w:r>
       <w:r>
         <w:rPr>
           <w:sz w:val="24"/>
+          <w:szCs w:val="24"/>
         </w:rPr>
         <w:t>the application prompts the user by</w:t>
       </w:r>
       <w:r>
         <w:rPr>
           <w:sz w:val="24"/>
+          <w:szCs w:val="24"/>
         </w:rPr>
         <w:t xml:space="preserve"> print</w:t>
       </w:r>
       <w:r>
         <w:rPr>
           <w:sz w:val="24"/>
+          <w:szCs w:val="24"/>
         </w:rPr>
         <w:t>ing</w:t>
       </w:r>
       <w:r>
         <w:rPr>
           <w:sz w:val="24"/>
+          <w:szCs w:val="24"/>
         </w:rPr>
         <w:t xml:space="preserve"> out all possible runs that belong to the </w:t>
       </w:r>
@@ -1003,6 +1176,7 @@
       <w:r>
         <w:rPr>
           <w:sz w:val="24"/>
+          <w:szCs w:val="24"/>
         </w:rPr>
         <w:t>experimentId</w:t>
       </w:r>
@@ -1010,24 +1184,28 @@
       <w:r>
         <w:rPr>
           <w:sz w:val="24"/>
+          <w:szCs w:val="24"/>
         </w:rPr>
         <w:t xml:space="preserve"> that the user provides. Then the user select</w:t>
       </w:r>
       <w:r>
         <w:rPr>
           <w:sz w:val="24"/>
+          <w:szCs w:val="24"/>
         </w:rPr>
         <w:t>s</w:t>
       </w:r>
       <w:r>
         <w:rPr>
           <w:sz w:val="24"/>
+          <w:szCs w:val="24"/>
         </w:rPr>
         <w:t xml:space="preserve"> which run they’d like to display the information about. From there printing out the meta data about the run, run parameters, and run results </w:t>
       </w:r>
       <w:r>
         <w:rPr>
           <w:sz w:val="24"/>
+          <w:szCs w:val="24"/>
         </w:rPr>
         <w:t xml:space="preserve">is </w:t>
       </w:r>
@@ -1035,6 +1213,7 @@
       <w:r>
         <w:rPr>
           <w:sz w:val="24"/>
+          <w:szCs w:val="24"/>
         </w:rPr>
         <w:t>similar to</w:t>
       </w:r>
@@ -1042,212 +1221,275 @@
       <w:r>
         <w:rPr>
           <w:sz w:val="24"/>
+          <w:szCs w:val="24"/>
         </w:rPr>
         <w:t xml:space="preserve"> </w:t>
       </w:r>
       <w:r>
         <w:rPr>
           <w:sz w:val="24"/>
+          <w:szCs w:val="24"/>
         </w:rPr>
         <w:t>printing the</w:t>
       </w:r>
       <w:r>
         <w:rPr>
           <w:sz w:val="24"/>
+          <w:szCs w:val="24"/>
         </w:rPr>
         <w:t xml:space="preserve"> experiment </w:t>
       </w:r>
       <w:r>
         <w:rPr>
           <w:sz w:val="24"/>
+          <w:szCs w:val="24"/>
         </w:rPr>
         <w:t>meta data</w:t>
       </w:r>
       <w:r>
         <w:rPr>
           <w:sz w:val="24"/>
+          <w:szCs w:val="24"/>
         </w:rPr>
         <w:t xml:space="preserve">. For the experiment report it is nearly the same as fetching data about the experiment except </w:t>
       </w:r>
       <w:r>
         <w:rPr>
           <w:sz w:val="24"/>
+          <w:szCs w:val="24"/>
         </w:rPr>
         <w:t xml:space="preserve">the application creates </w:t>
       </w:r>
       <w:r>
         <w:rPr>
           <w:sz w:val="24"/>
+          <w:szCs w:val="24"/>
         </w:rPr>
         <w:t>an html file a</w:t>
       </w:r>
       <w:r>
         <w:rPr>
           <w:sz w:val="24"/>
+          <w:szCs w:val="24"/>
         </w:rPr>
         <w:t>nd print</w:t>
       </w:r>
       <w:r>
         <w:rPr>
           <w:sz w:val="24"/>
+          <w:szCs w:val="24"/>
         </w:rPr>
         <w:t>s</w:t>
       </w:r>
       <w:r>
         <w:rPr>
           <w:sz w:val="24"/>
+          <w:szCs w:val="24"/>
         </w:rPr>
         <w:t xml:space="preserve"> the data along with html tags for creating tables. The aggregate report option prompts the user to pick </w:t>
       </w:r>
       <w:r>
         <w:rPr>
           <w:sz w:val="24"/>
+          <w:szCs w:val="24"/>
         </w:rPr>
         <w:t xml:space="preserve">from </w:t>
       </w:r>
       <w:r>
         <w:rPr>
           <w:sz w:val="24"/>
+          <w:szCs w:val="24"/>
         </w:rPr>
         <w:t xml:space="preserve">a list of </w:t>
       </w:r>
       <w:r>
         <w:rPr>
           <w:sz w:val="24"/>
+          <w:szCs w:val="24"/>
         </w:rPr>
         <w:t>parameters for the experiment they provide</w:t>
       </w:r>
       <w:r>
         <w:rPr>
           <w:sz w:val="24"/>
+          <w:szCs w:val="24"/>
         </w:rPr>
         <w:t>d</w:t>
       </w:r>
       <w:r>
         <w:rPr>
           <w:sz w:val="24"/>
+          <w:szCs w:val="24"/>
         </w:rPr>
         <w:t xml:space="preserve"> that may be aggregated,</w:t>
       </w:r>
       <w:r>
         <w:rPr>
           <w:sz w:val="24"/>
+          <w:szCs w:val="24"/>
         </w:rPr>
         <w:t xml:space="preserve"> which are any that are an</w:t>
       </w:r>
       <w:r>
         <w:rPr>
           <w:sz w:val="24"/>
+          <w:szCs w:val="24"/>
         </w:rPr>
         <w:t xml:space="preserve"> int or float</w:t>
       </w:r>
       <w:r>
         <w:rPr>
           <w:sz w:val="24"/>
+          <w:szCs w:val="24"/>
         </w:rPr>
         <w:t xml:space="preserve"> type</w:t>
       </w:r>
       <w:r>
         <w:rPr>
           <w:sz w:val="24"/>
+          <w:szCs w:val="24"/>
         </w:rPr>
         <w:t xml:space="preserve">. Once they’ve selected the parameter </w:t>
       </w:r>
       <w:r>
         <w:rPr>
           <w:sz w:val="24"/>
-        </w:rPr>
-        <w:t xml:space="preserve">the application prompts </w:t>
-      </w:r>
-      <w:r>
-        <w:rPr>
-          <w:sz w:val="24"/>
-        </w:rPr>
-        <w:t>for a min and max date and then print</w:t>
-      </w:r>
-      <w:r>
-        <w:rPr>
-          <w:sz w:val="24"/>
-        </w:rPr>
-        <w:t>s</w:t>
-      </w:r>
-      <w:r>
-        <w:rPr>
-          <w:sz w:val="24"/>
-        </w:rPr>
-        <w:t xml:space="preserve"> the </w:t>
-      </w:r>
-      <w:r>
-        <w:rPr>
-          <w:sz w:val="24"/>
-        </w:rPr>
-        <w:t xml:space="preserve">aggregated values which are calculated using SQL queries. </w:t>
-      </w:r>
-      <w:r>
-        <w:rPr>
-          <w:sz w:val="24"/>
-        </w:rPr>
-        <w:t>The application</w:t>
-      </w:r>
-      <w:r>
-        <w:rPr>
-          <w:sz w:val="24"/>
-        </w:rPr>
-        <w:t xml:space="preserve"> make</w:t>
-      </w:r>
-      <w:r>
-        <w:rPr>
-          <w:sz w:val="24"/>
-        </w:rPr>
-        <w:t>s</w:t>
-      </w:r>
-      <w:r>
-        <w:rPr>
-          <w:sz w:val="24"/>
-        </w:rPr>
-        <w:t xml:space="preserve"> sure the user doesn’t e</w:t>
+          <w:szCs w:val="24"/>
+        </w:rPr>
+        <w:t>the application prom</w:t>
       </w:r>
       <w:bookmarkStart w:id="0" w:name="_GoBack"/>
       <w:bookmarkEnd w:id="0"/>
       <w:r>
         <w:rPr>
           <w:sz w:val="24"/>
-        </w:rPr>
-        <w:t xml:space="preserve">nter the same date for the start and end date. </w:t>
-      </w:r>
-      <w:r>
-        <w:rPr>
-          <w:sz w:val="24"/>
+          <w:szCs w:val="24"/>
+        </w:rPr>
+        <w:t xml:space="preserve">pts </w:t>
+      </w:r>
+      <w:r>
+        <w:rPr>
+          <w:sz w:val="24"/>
+          <w:szCs w:val="24"/>
+        </w:rPr>
+        <w:t>for a min and max date and then print</w:t>
+      </w:r>
+      <w:r>
+        <w:rPr>
+          <w:sz w:val="24"/>
+          <w:szCs w:val="24"/>
+        </w:rPr>
+        <w:t>s</w:t>
+      </w:r>
+      <w:r>
+        <w:rPr>
+          <w:sz w:val="24"/>
+          <w:szCs w:val="24"/>
+        </w:rPr>
+        <w:t xml:space="preserve"> the </w:t>
+      </w:r>
+      <w:r>
+        <w:rPr>
+          <w:sz w:val="24"/>
+          <w:szCs w:val="24"/>
+        </w:rPr>
+        <w:t xml:space="preserve">aggregated values which are calculated using </w:t>
+      </w:r>
+      <w:r>
+        <w:rPr>
+          <w:sz w:val="24"/>
+          <w:szCs w:val="24"/>
+        </w:rPr>
+        <w:t xml:space="preserve">a </w:t>
+      </w:r>
+      <w:r>
+        <w:rPr>
+          <w:sz w:val="24"/>
+          <w:szCs w:val="24"/>
+        </w:rPr>
+        <w:t>SQL quer</w:t>
+      </w:r>
+      <w:r>
+        <w:rPr>
+          <w:sz w:val="24"/>
+          <w:szCs w:val="24"/>
+        </w:rPr>
+        <w:t>y</w:t>
+      </w:r>
+      <w:r>
+        <w:rPr>
+          <w:sz w:val="24"/>
+          <w:szCs w:val="24"/>
+        </w:rPr>
+        <w:t xml:space="preserve">. </w:t>
+      </w:r>
+      <w:r>
+        <w:rPr>
+          <w:sz w:val="24"/>
+          <w:szCs w:val="24"/>
+        </w:rPr>
+        <w:t>The application</w:t>
+      </w:r>
+      <w:r>
+        <w:rPr>
+          <w:sz w:val="24"/>
+          <w:szCs w:val="24"/>
+        </w:rPr>
+        <w:t xml:space="preserve"> make</w:t>
+      </w:r>
+      <w:r>
+        <w:rPr>
+          <w:sz w:val="24"/>
+          <w:szCs w:val="24"/>
+        </w:rPr>
+        <w:t>s</w:t>
+      </w:r>
+      <w:r>
+        <w:rPr>
+          <w:sz w:val="24"/>
+          <w:szCs w:val="24"/>
+        </w:rPr>
+        <w:t xml:space="preserve"> sure the user doesn’t enter the same date for the start and end date. </w:t>
+      </w:r>
+      <w:r>
+        <w:rPr>
+          <w:sz w:val="24"/>
+          <w:szCs w:val="24"/>
         </w:rPr>
         <w:t xml:space="preserve">Lastly for </w:t>
       </w:r>
       <w:r>
         <w:rPr>
           <w:sz w:val="24"/>
+          <w:szCs w:val="24"/>
         </w:rPr>
         <w:t xml:space="preserve">the parameter search </w:t>
       </w:r>
       <w:r>
         <w:rPr>
           <w:sz w:val="24"/>
+          <w:szCs w:val="24"/>
         </w:rPr>
         <w:t>the application</w:t>
       </w:r>
       <w:r>
         <w:rPr>
           <w:sz w:val="24"/>
+          <w:szCs w:val="24"/>
         </w:rPr>
         <w:t xml:space="preserve"> ask</w:t>
       </w:r>
       <w:r>
         <w:rPr>
           <w:sz w:val="24"/>
+          <w:szCs w:val="24"/>
         </w:rPr>
         <w:t>s</w:t>
       </w:r>
       <w:r>
         <w:rPr>
           <w:sz w:val="24"/>
+          <w:szCs w:val="24"/>
         </w:rPr>
         <w:t xml:space="preserve"> the user for a </w:t>
       </w:r>
@@ -1255,6 +1497,7 @@
       <w:r>
         <w:rPr>
           <w:sz w:val="24"/>
+          <w:szCs w:val="24"/>
         </w:rPr>
         <w:t>parameterName</w:t>
       </w:r>
@@ -1262,54 +1505,63 @@
       <w:r>
         <w:rPr>
           <w:sz w:val="24"/>
+          <w:szCs w:val="24"/>
         </w:rPr>
         <w:t xml:space="preserve"> and type and use</w:t>
       </w:r>
       <w:r>
         <w:rPr>
           <w:sz w:val="24"/>
+          <w:szCs w:val="24"/>
         </w:rPr>
         <w:t>s</w:t>
       </w:r>
       <w:r>
         <w:rPr>
           <w:sz w:val="24"/>
+          <w:szCs w:val="24"/>
         </w:rPr>
         <w:t xml:space="preserve"> a </w:t>
       </w:r>
       <w:r>
         <w:rPr>
           <w:sz w:val="24"/>
+          <w:szCs w:val="24"/>
         </w:rPr>
         <w:t>SQL</w:t>
       </w:r>
       <w:r>
         <w:rPr>
           <w:sz w:val="24"/>
+          <w:szCs w:val="24"/>
         </w:rPr>
         <w:t xml:space="preserve"> query to retrieve the </w:t>
       </w:r>
       <w:r>
         <w:rPr>
           <w:sz w:val="24"/>
+          <w:szCs w:val="24"/>
         </w:rPr>
         <w:t>meta data</w:t>
       </w:r>
       <w:r>
         <w:rPr>
           <w:sz w:val="24"/>
+          <w:szCs w:val="24"/>
         </w:rPr>
         <w:t xml:space="preserve"> of each experiment with th</w:t>
       </w:r>
       <w:r>
         <w:rPr>
           <w:sz w:val="24"/>
+          <w:szCs w:val="24"/>
         </w:rPr>
         <w:t>at parameter</w:t>
       </w:r>
       <w:r>
         <w:rPr>
           <w:sz w:val="24"/>
+          <w:szCs w:val="24"/>
         </w:rPr>
         <w:t xml:space="preserve">, by joining the Experiment and </w:t>
       </w:r>
@@ -1317,6 +1569,7 @@
       <w:r>
         <w:rPr>
           <w:sz w:val="24"/>
+          <w:szCs w:val="24"/>
         </w:rPr>
         <w:t>ParameterType</w:t>
       </w:r>
@@ -1324,18 +1577,21 @@
       <w:r>
         <w:rPr>
           <w:sz w:val="24"/>
+          <w:szCs w:val="24"/>
         </w:rPr>
         <w:t xml:space="preserve"> table</w:t>
       </w:r>
       <w:r>
         <w:rPr>
           <w:sz w:val="24"/>
+          <w:szCs w:val="24"/>
         </w:rPr>
         <w:t>s</w:t>
       </w:r>
       <w:r>
         <w:rPr>
           <w:sz w:val="24"/>
+          <w:szCs w:val="24"/>
         </w:rPr>
         <w:t>.</w:t>
       </w:r>

</xml_diff>

<commit_message>
Program writeup update - Fixes the description of generating the HTML report
</commit_message>
<xml_diff>
--- a/program_writeup.docx
+++ b/program_writeup.docx
@@ -1223,6 +1223,69 @@
           <w:sz w:val="24"/>
           <w:szCs w:val="24"/>
         </w:rPr>
+        <w:t xml:space="preserve"> printing the</w:t>
+      </w:r>
+      <w:r>
+        <w:rPr>
+          <w:sz w:val="24"/>
+          <w:szCs w:val="24"/>
+        </w:rPr>
+        <w:t xml:space="preserve"> experiment </w:t>
+      </w:r>
+      <w:r>
+        <w:rPr>
+          <w:sz w:val="24"/>
+          <w:szCs w:val="24"/>
+        </w:rPr>
+        <w:t>meta data</w:t>
+      </w:r>
+      <w:r>
+        <w:rPr>
+          <w:sz w:val="24"/>
+          <w:szCs w:val="24"/>
+        </w:rPr>
+        <w:t xml:space="preserve">. For the experiment report it is nearly the same as fetching data about </w:t>
+      </w:r>
+      <w:r>
+        <w:rPr>
+          <w:sz w:val="24"/>
+          <w:szCs w:val="24"/>
+        </w:rPr>
+        <w:t xml:space="preserve">a run except the application fetches data for all runs and </w:t>
+      </w:r>
+      <w:r>
+        <w:rPr>
+          <w:sz w:val="24"/>
+          <w:szCs w:val="24"/>
+        </w:rPr>
+        <w:t xml:space="preserve">creates </w:t>
+      </w:r>
+      <w:r>
+        <w:rPr>
+          <w:sz w:val="24"/>
+          <w:szCs w:val="24"/>
+        </w:rPr>
+        <w:t xml:space="preserve">an html file </w:t>
+      </w:r>
+      <w:r>
+        <w:rPr>
+          <w:sz w:val="24"/>
+          <w:szCs w:val="24"/>
+        </w:rPr>
+        <w:t>to</w:t>
+      </w:r>
+      <w:r>
+        <w:rPr>
+          <w:sz w:val="24"/>
+          <w:szCs w:val="24"/>
+        </w:rPr>
+        <w:t xml:space="preserve"> print</w:t>
+      </w:r>
+      <w:r>
+        <w:rPr>
+          <w:sz w:val="24"/>
+          <w:szCs w:val="24"/>
+        </w:rPr>
         <w:t xml:space="preserve"> </w:t>
       </w:r>
       <w:r>
@@ -1230,133 +1293,14 @@
           <w:sz w:val="24"/>
           <w:szCs w:val="24"/>
         </w:rPr>
-        <w:t>printing the</w:t>
-      </w:r>
-      <w:r>
-        <w:rPr>
-          <w:sz w:val="24"/>
-          <w:szCs w:val="24"/>
-        </w:rPr>
-        <w:t xml:space="preserve"> experiment </w:t>
-      </w:r>
-      <w:r>
-        <w:rPr>
-          <w:sz w:val="24"/>
-          <w:szCs w:val="24"/>
-        </w:rPr>
-        <w:t>meta data</w:t>
-      </w:r>
-      <w:r>
-        <w:rPr>
-          <w:sz w:val="24"/>
-          <w:szCs w:val="24"/>
-        </w:rPr>
-        <w:t xml:space="preserve">. For the experiment report it is nearly the same as fetching data about the experiment except </w:t>
-      </w:r>
-      <w:r>
-        <w:rPr>
-          <w:sz w:val="24"/>
-          <w:szCs w:val="24"/>
-        </w:rPr>
-        <w:t xml:space="preserve">the application creates </w:t>
-      </w:r>
-      <w:r>
-        <w:rPr>
-          <w:sz w:val="24"/>
-          <w:szCs w:val="24"/>
-        </w:rPr>
-        <w:t>an html file a</w:t>
-      </w:r>
-      <w:r>
-        <w:rPr>
-          <w:sz w:val="24"/>
-          <w:szCs w:val="24"/>
-        </w:rPr>
-        <w:t>nd print</w:t>
-      </w:r>
-      <w:r>
-        <w:rPr>
-          <w:sz w:val="24"/>
-          <w:szCs w:val="24"/>
-        </w:rPr>
-        <w:t>s</w:t>
-      </w:r>
-      <w:r>
-        <w:rPr>
-          <w:sz w:val="24"/>
-          <w:szCs w:val="24"/>
-        </w:rPr>
-        <w:t xml:space="preserve"> the data along with html tags for creating tables. The aggregate report option prompts the user to pick </w:t>
-      </w:r>
-      <w:r>
-        <w:rPr>
-          <w:sz w:val="24"/>
-          <w:szCs w:val="24"/>
-        </w:rPr>
-        <w:t xml:space="preserve">from </w:t>
-      </w:r>
-      <w:r>
-        <w:rPr>
-          <w:sz w:val="24"/>
-          <w:szCs w:val="24"/>
-        </w:rPr>
-        <w:t xml:space="preserve">a list of </w:t>
-      </w:r>
-      <w:r>
-        <w:rPr>
-          <w:sz w:val="24"/>
-          <w:szCs w:val="24"/>
-        </w:rPr>
-        <w:t>parameters for the experiment they provide</w:t>
-      </w:r>
-      <w:r>
-        <w:rPr>
-          <w:sz w:val="24"/>
-          <w:szCs w:val="24"/>
-        </w:rPr>
-        <w:t>d</w:t>
-      </w:r>
-      <w:r>
-        <w:rPr>
-          <w:sz w:val="24"/>
-          <w:szCs w:val="24"/>
-        </w:rPr>
-        <w:t xml:space="preserve"> that may be aggregated,</w:t>
-      </w:r>
-      <w:r>
-        <w:rPr>
-          <w:sz w:val="24"/>
-          <w:szCs w:val="24"/>
-        </w:rPr>
-        <w:t xml:space="preserve"> which are any that are an</w:t>
-      </w:r>
-      <w:r>
-        <w:rPr>
-          <w:sz w:val="24"/>
-          <w:szCs w:val="24"/>
-        </w:rPr>
-        <w:t xml:space="preserve"> int or float</w:t>
-      </w:r>
-      <w:r>
-        <w:rPr>
-          <w:sz w:val="24"/>
-          <w:szCs w:val="24"/>
-        </w:rPr>
-        <w:t xml:space="preserve"> type</w:t>
-      </w:r>
-      <w:r>
-        <w:rPr>
-          <w:sz w:val="24"/>
-          <w:szCs w:val="24"/>
-        </w:rPr>
-        <w:t xml:space="preserve">. Once they’ve selected the parameter </w:t>
-      </w:r>
-      <w:r>
-        <w:rPr>
-          <w:sz w:val="24"/>
-          <w:szCs w:val="24"/>
-        </w:rPr>
-        <w:t>the application prom</w:t>
+        <w:t>the data</w:t>
+      </w:r>
+      <w:r>
+        <w:rPr>
+          <w:sz w:val="24"/>
+          <w:szCs w:val="24"/>
+        </w:rPr>
+        <w:t xml:space="preserve"> to,</w:t>
       </w:r>
       <w:bookmarkStart w:id="0" w:name="_GoBack"/>
       <w:bookmarkEnd w:id="0"/>
@@ -1365,7 +1309,77 @@
           <w:sz w:val="24"/>
           <w:szCs w:val="24"/>
         </w:rPr>
-        <w:t xml:space="preserve">pts </w:t>
+        <w:t xml:space="preserve"> along with html tags for creating tables. The aggregate report option prompts the user to pick </w:t>
+      </w:r>
+      <w:r>
+        <w:rPr>
+          <w:sz w:val="24"/>
+          <w:szCs w:val="24"/>
+        </w:rPr>
+        <w:t xml:space="preserve">from </w:t>
+      </w:r>
+      <w:r>
+        <w:rPr>
+          <w:sz w:val="24"/>
+          <w:szCs w:val="24"/>
+        </w:rPr>
+        <w:t xml:space="preserve">a list of </w:t>
+      </w:r>
+      <w:r>
+        <w:rPr>
+          <w:sz w:val="24"/>
+          <w:szCs w:val="24"/>
+        </w:rPr>
+        <w:t>parameters for the experiment they provide</w:t>
+      </w:r>
+      <w:r>
+        <w:rPr>
+          <w:sz w:val="24"/>
+          <w:szCs w:val="24"/>
+        </w:rPr>
+        <w:t>d</w:t>
+      </w:r>
+      <w:r>
+        <w:rPr>
+          <w:sz w:val="24"/>
+          <w:szCs w:val="24"/>
+        </w:rPr>
+        <w:t xml:space="preserve"> that may be aggregated,</w:t>
+      </w:r>
+      <w:r>
+        <w:rPr>
+          <w:sz w:val="24"/>
+          <w:szCs w:val="24"/>
+        </w:rPr>
+        <w:t xml:space="preserve"> which are any that are an</w:t>
+      </w:r>
+      <w:r>
+        <w:rPr>
+          <w:sz w:val="24"/>
+          <w:szCs w:val="24"/>
+        </w:rPr>
+        <w:t xml:space="preserve"> int or float</w:t>
+      </w:r>
+      <w:r>
+        <w:rPr>
+          <w:sz w:val="24"/>
+          <w:szCs w:val="24"/>
+        </w:rPr>
+        <w:t xml:space="preserve"> type</w:t>
+      </w:r>
+      <w:r>
+        <w:rPr>
+          <w:sz w:val="24"/>
+          <w:szCs w:val="24"/>
+        </w:rPr>
+        <w:t xml:space="preserve">. Once they’ve selected the parameter </w:t>
+      </w:r>
+      <w:r>
+        <w:rPr>
+          <w:sz w:val="24"/>
+          <w:szCs w:val="24"/>
+        </w:rPr>
+        <w:t xml:space="preserve">the application prompts </w:t>
       </w:r>
       <w:r>
         <w:rPr>

</xml_diff>

<commit_message>
Fixes the writeup about the aggregate report
</commit_message>
<xml_diff>
--- a/program_writeup.docx
+++ b/program_writeup.docx
@@ -1302,6 +1302,55 @@
         </w:rPr>
         <w:t xml:space="preserve"> to,</w:t>
       </w:r>
+      <w:r>
+        <w:rPr>
+          <w:sz w:val="24"/>
+          <w:szCs w:val="24"/>
+        </w:rPr>
+        <w:t xml:space="preserve"> along with html tags for creating tables. The aggregate report option prompts the user to pick </w:t>
+      </w:r>
+      <w:r>
+        <w:rPr>
+          <w:sz w:val="24"/>
+          <w:szCs w:val="24"/>
+        </w:rPr>
+        <w:t xml:space="preserve">from </w:t>
+      </w:r>
+      <w:r>
+        <w:rPr>
+          <w:sz w:val="24"/>
+          <w:szCs w:val="24"/>
+        </w:rPr>
+        <w:t xml:space="preserve">a list of </w:t>
+      </w:r>
+      <w:r>
+        <w:rPr>
+          <w:sz w:val="24"/>
+          <w:szCs w:val="24"/>
+        </w:rPr>
+        <w:t>results</w:t>
+      </w:r>
+      <w:r>
+        <w:rPr>
+          <w:sz w:val="24"/>
+          <w:szCs w:val="24"/>
+        </w:rPr>
+        <w:t xml:space="preserve"> for the experiment they provide</w:t>
+      </w:r>
+      <w:r>
+        <w:rPr>
+          <w:sz w:val="24"/>
+          <w:szCs w:val="24"/>
+        </w:rPr>
+        <w:t>d</w:t>
+      </w:r>
+      <w:r>
+        <w:rPr>
+          <w:sz w:val="24"/>
+          <w:szCs w:val="24"/>
+        </w:rPr>
+        <w:t xml:space="preserve"> that may be</w:t>
+      </w:r>
       <w:bookmarkStart w:id="0" w:name="_GoBack"/>
       <w:bookmarkEnd w:id="0"/>
       <w:r>
@@ -1309,42 +1358,7 @@
           <w:sz w:val="24"/>
           <w:szCs w:val="24"/>
         </w:rPr>
-        <w:t xml:space="preserve"> along with html tags for creating tables. The aggregate report option prompts the user to pick </w:t>
-      </w:r>
-      <w:r>
-        <w:rPr>
-          <w:sz w:val="24"/>
-          <w:szCs w:val="24"/>
-        </w:rPr>
-        <w:t xml:space="preserve">from </w:t>
-      </w:r>
-      <w:r>
-        <w:rPr>
-          <w:sz w:val="24"/>
-          <w:szCs w:val="24"/>
-        </w:rPr>
-        <w:t xml:space="preserve">a list of </w:t>
-      </w:r>
-      <w:r>
-        <w:rPr>
-          <w:sz w:val="24"/>
-          <w:szCs w:val="24"/>
-        </w:rPr>
-        <w:t>parameters for the experiment they provide</w:t>
-      </w:r>
-      <w:r>
-        <w:rPr>
-          <w:sz w:val="24"/>
-          <w:szCs w:val="24"/>
-        </w:rPr>
-        <w:t>d</w:t>
-      </w:r>
-      <w:r>
-        <w:rPr>
-          <w:sz w:val="24"/>
-          <w:szCs w:val="24"/>
-        </w:rPr>
-        <w:t xml:space="preserve"> that may be aggregated,</w:t>
+        <w:t xml:space="preserve"> aggregated,</w:t>
       </w:r>
       <w:r>
         <w:rPr>
@@ -1372,7 +1386,21 @@
           <w:sz w:val="24"/>
           <w:szCs w:val="24"/>
         </w:rPr>
-        <w:t xml:space="preserve">. Once they’ve selected the parameter </w:t>
+        <w:t xml:space="preserve">. Once they’ve selected the </w:t>
+      </w:r>
+      <w:r>
+        <w:rPr>
+          <w:sz w:val="24"/>
+          <w:szCs w:val="24"/>
+        </w:rPr>
+        <w:t>result</w:t>
+      </w:r>
+      <w:r>
+        <w:rPr>
+          <w:sz w:val="24"/>
+          <w:szCs w:val="24"/>
+        </w:rPr>
+        <w:t xml:space="preserve"> </w:t>
       </w:r>
       <w:r>
         <w:rPr>

</xml_diff>